<commit_message>
Started adding in race-eth methodology to Ind Methodology script and doc.
</commit_message>
<xml_diff>
--- a/Methodology/Indicator_Methodology_County_State.docx
+++ b/Methodology/Indicator_Methodology_County_State.docx
@@ -1,13 +1,31 @@
 
 <file path=word/document.xml><?xml version="1.0" encoding="utf-8"?>
-<w:document xmlns:wpc="http://schemas.microsoft.com/office/word/2010/wordprocessingCanvas" xmlns:cx="http://schemas.microsoft.com/office/drawing/2014/chartex" xmlns:cx1="http://schemas.microsoft.com/office/drawing/2015/9/8/chartex" xmlns:cx2="http://schemas.microsoft.com/office/drawing/2015/10/21/chartex" xmlns:cx3="http://schemas.microsoft.com/office/drawing/2016/5/9/chartex" xmlns:cx4="http://schemas.microsoft.com/office/drawing/2016/5/10/chartex" xmlns:cx5="http://schemas.microsoft.com/office/drawing/2016/5/11/chartex" xmlns:cx6="http://schemas.microsoft.com/office/drawing/2016/5/12/chartex" xmlns:cx7="http://schemas.microsoft.com/office/drawing/2016/5/13/chartex" xmlns:cx8="http://schemas.microsoft.com/office/drawing/2016/5/14/chartex" xmlns:mc="http://schemas.openxmlformats.org/markup-compatibility/2006" xmlns:aink="http://schemas.microsoft.com/office/drawing/2016/ink" xmlns:am3d="http://schemas.microsoft.com/office/drawing/2017/model3d" xmlns:o="urn:schemas-microsoft-com:office:office" xmlns:oel="http://schemas.microsoft.com/office/2019/extlst" xmlns:r="http://schemas.openxmlformats.org/officeDocument/2006/relationships" xmlns:m="http://schemas.openxmlformats.org/officeDocument/2006/math" xmlns:v="urn:schemas-microsoft-com:vml" xmlns:wp14="http://schemas.microsoft.com/office/word/2010/wordprocessingDrawing" xmlns:wp="http://schemas.openxmlformats.org/drawingml/2006/wordprocessingDrawing" xmlns:w10="urn:schemas-microsoft-com:office:word" xmlns:w="http://schemas.openxmlformats.org/wordprocessingml/2006/main" xmlns:w14="http://schemas.microsoft.com/office/word/2010/wordml" xmlns:w15="http://schemas.microsoft.com/office/word/2012/wordml" xmlns:w16cex="http://schemas.microsoft.com/office/word/2018/wordml/cex" xmlns:w16cid="http://schemas.microsoft.com/office/word/2016/wordml/cid" xmlns:w16="http://schemas.microsoft.com/office/word/2018/wordml" xmlns:w16du="http://schemas.microsoft.com/office/word/2023/wordml/word16du" xmlns:w16sdtdh="http://schemas.microsoft.com/office/word/2020/wordml/sdtdatahash" xmlns:w16se="http://schemas.microsoft.com/office/word/2015/wordml/symex" xmlns:wpg="http://schemas.microsoft.com/office/word/2010/wordprocessingGroup" xmlns:wpi="http://schemas.microsoft.com/office/word/2010/wordprocessingInk" xmlns:wne="http://schemas.microsoft.com/office/word/2006/wordml" xmlns:wps="http://schemas.microsoft.com/office/word/2010/wordprocessingShape" mc:Ignorable="w14 w15 w16se w16cid w16 w16cex w16sdtdh w16du wp14">
+<w:document xmlns:w="http://schemas.openxmlformats.org/wordprocessingml/2006/main" xmlns:m="http://schemas.openxmlformats.org/officeDocument/2006/math" xmlns:r="http://schemas.openxmlformats.org/officeDocument/2006/relationships" xmlns:o="urn:schemas-microsoft-com:office:office" xmlns:v="urn:schemas-microsoft-com:vml" xmlns:w10="urn:schemas-microsoft-com:office:word" xmlns:a="http://schemas.openxmlformats.org/drawingml/2006/main" xmlns:pic="http://schemas.openxmlformats.org/drawingml/2006/picture" xmlns:wp="http://schemas.openxmlformats.org/drawingml/2006/wordprocessingDrawing">
   <w:body>
     <w:p>
       <w:pPr>
         <w:pStyle w:val="Title"/>
       </w:pPr>
       <w:r>
-        <w:t>RACE COUNTS: Indicator Methodology</w:t>
+        <w:t xml:space="preserve">RACE</w:t>
+      </w:r>
+      <w:r>
+        <w:t xml:space="preserve"> </w:t>
+      </w:r>
+      <w:r>
+        <w:t xml:space="preserve">COUNTS:</w:t>
+      </w:r>
+      <w:r>
+        <w:t xml:space="preserve"> </w:t>
+      </w:r>
+      <w:r>
+        <w:t xml:space="preserve">Indicator</w:t>
+      </w:r>
+      <w:r>
+        <w:t xml:space="preserve"> </w:t>
+      </w:r>
+      <w:r>
+        <w:t xml:space="preserve">Methodology</w:t>
       </w:r>
     </w:p>
     <w:p>
@@ -15,7 +33,25 @@
         <w:pStyle w:val="Subtitle"/>
       </w:pPr>
       <w:r>
-        <w:t>County and State Data</w:t>
+        <w:t xml:space="preserve">County</w:t>
+      </w:r>
+      <w:r>
+        <w:t xml:space="preserve"> </w:t>
+      </w:r>
+      <w:r>
+        <w:t xml:space="preserve">and</w:t>
+      </w:r>
+      <w:r>
+        <w:t xml:space="preserve"> </w:t>
+      </w:r>
+      <w:r>
+        <w:t xml:space="preserve">State</w:t>
+      </w:r>
+      <w:r>
+        <w:t xml:space="preserve"> </w:t>
+      </w:r>
+      <w:r>
+        <w:t xml:space="preserve">Data</w:t>
       </w:r>
     </w:p>
     <w:p>
@@ -23,556 +59,76 @@
         <w:pStyle w:val="Date"/>
       </w:pPr>
       <w:r>
-        <w:t>October 2024</w:t>
+        <w:t xml:space="preserve">October</w:t>
+      </w:r>
+      <w:r>
+        <w:t xml:space="preserve"> </w:t>
+      </w:r>
+      <w:r>
+        <w:t xml:space="preserve">2024</w:t>
       </w:r>
     </w:p>
     <w:sdt>
       <w:sdtPr>
-        <w:rPr>
-          <w:rFonts w:asciiTheme="minorHAnsi" w:eastAsiaTheme="minorHAnsi" w:hAnsiTheme="minorHAnsi" w:cstheme="minorBidi"/>
-          <w:color w:val="auto"/>
-          <w:sz w:val="24"/>
-          <w:szCs w:val="24"/>
-        </w:rPr>
-        <w:id w:val="394403494"/>
         <w:docPartObj>
           <w:docPartGallery w:val="Table of Contents"/>
           <w:docPartUnique/>
         </w:docPartObj>
       </w:sdtPr>
-      <w:sdtEndPr/>
       <w:sdtContent>
         <w:p>
           <w:pPr>
             <w:pStyle w:val="TOCHeading"/>
           </w:pPr>
           <w:r>
-            <w:t>Table of Contents</w:t>
+            <w:t xml:space="preserve">Table of Contents</w:t>
           </w:r>
         </w:p>
         <w:p>
-          <w:pPr>
-            <w:pStyle w:val="TOC1"/>
-            <w:tabs>
-              <w:tab w:val="right" w:leader="dot" w:pos="9350"/>
-            </w:tabs>
-            <w:rPr>
-              <w:rFonts w:eastAsiaTheme="minorEastAsia"/>
-              <w:noProof/>
-              <w:kern w:val="2"/>
-              <w14:ligatures w14:val="standardContextual"/>
-            </w:rPr>
-          </w:pPr>
           <w:r>
-            <w:fldChar w:fldCharType="begin"/>
-          </w:r>
-          <w:r>
-            <w:instrText>TOC \o "1-4" \h \z \u</w:instrText>
-          </w:r>
-          <w:r>
+            <w:fldChar w:fldCharType="begin" w:dirty="true"/>
+            <w:instrText xml:space="preserve">TOC \o "1-3" \h \z \u</w:instrText>
             <w:fldChar w:fldCharType="separate"/>
-          </w:r>
-          <w:hyperlink w:anchor="_Toc186713700" w:history="1">
-            <w:r>
-              <w:rPr>
-                <w:rStyle w:val="Hyperlink"/>
-                <w:noProof/>
-              </w:rPr>
-              <w:t>Crime &amp; Justice</w:t>
-            </w:r>
-            <w:r>
-              <w:rPr>
-                <w:noProof/>
-                <w:webHidden/>
-              </w:rPr>
-              <w:tab/>
-            </w:r>
-            <w:r>
-              <w:rPr>
-                <w:noProof/>
-                <w:webHidden/>
-              </w:rPr>
-              <w:fldChar w:fldCharType="begin"/>
-            </w:r>
-            <w:r>
-              <w:rPr>
-                <w:noProof/>
-                <w:webHidden/>
-              </w:rPr>
-              <w:instrText xml:space="preserve"> PAGEREF _Toc186713700 \h </w:instrText>
-            </w:r>
-            <w:r>
-              <w:rPr>
-                <w:noProof/>
-                <w:webHidden/>
-              </w:rPr>
-            </w:r>
-            <w:r>
-              <w:rPr>
-                <w:noProof/>
-                <w:webHidden/>
-              </w:rPr>
-              <w:fldChar w:fldCharType="separate"/>
-            </w:r>
-            <w:r>
-              <w:rPr>
-                <w:noProof/>
-                <w:webHidden/>
-              </w:rPr>
-              <w:t>1</w:t>
-            </w:r>
-            <w:r>
-              <w:rPr>
-                <w:noProof/>
-                <w:webHidden/>
-              </w:rPr>
-              <w:fldChar w:fldCharType="end"/>
-            </w:r>
-          </w:hyperlink>
-        </w:p>
-        <w:p>
-          <w:pPr>
-            <w:pStyle w:val="TOC1"/>
-            <w:tabs>
-              <w:tab w:val="right" w:leader="dot" w:pos="9350"/>
-            </w:tabs>
-            <w:rPr>
-              <w:rFonts w:eastAsiaTheme="minorEastAsia"/>
-              <w:noProof/>
-              <w:kern w:val="2"/>
-              <w14:ligatures w14:val="standardContextual"/>
-            </w:rPr>
-          </w:pPr>
-          <w:hyperlink w:anchor="_Toc186713701" w:history="1">
-            <w:r>
-              <w:rPr>
-                <w:rStyle w:val="Hyperlink"/>
-                <w:noProof/>
-              </w:rPr>
-              <w:t>Democracy</w:t>
-            </w:r>
-            <w:r>
-              <w:rPr>
-                <w:noProof/>
-                <w:webHidden/>
-              </w:rPr>
-              <w:tab/>
-            </w:r>
-            <w:r>
-              <w:rPr>
-                <w:noProof/>
-                <w:webHidden/>
-              </w:rPr>
-              <w:fldChar w:fldCharType="begin"/>
-            </w:r>
-            <w:r>
-              <w:rPr>
-                <w:noProof/>
-                <w:webHidden/>
-              </w:rPr>
-              <w:instrText xml:space="preserve"> PAGEREF _Toc186713701 \h </w:instrText>
-            </w:r>
-            <w:r>
-              <w:rPr>
-                <w:noProof/>
-                <w:webHidden/>
-              </w:rPr>
-            </w:r>
-            <w:r>
-              <w:rPr>
-                <w:noProof/>
-                <w:webHidden/>
-              </w:rPr>
-              <w:fldChar w:fldCharType="separate"/>
-            </w:r>
-            <w:r>
-              <w:rPr>
-                <w:noProof/>
-                <w:webHidden/>
-              </w:rPr>
-              <w:t>4</w:t>
-            </w:r>
-            <w:r>
-              <w:rPr>
-                <w:noProof/>
-                <w:webHidden/>
-              </w:rPr>
-              <w:fldChar w:fldCharType="end"/>
-            </w:r>
-          </w:hyperlink>
-        </w:p>
-        <w:p>
-          <w:pPr>
-            <w:pStyle w:val="TOC1"/>
-            <w:tabs>
-              <w:tab w:val="right" w:leader="dot" w:pos="9350"/>
-            </w:tabs>
-            <w:rPr>
-              <w:rFonts w:eastAsiaTheme="minorEastAsia"/>
-              <w:noProof/>
-              <w:kern w:val="2"/>
-              <w14:ligatures w14:val="standardContextual"/>
-            </w:rPr>
-          </w:pPr>
-          <w:hyperlink w:anchor="_Toc186713702" w:history="1">
-            <w:r>
-              <w:rPr>
-                <w:rStyle w:val="Hyperlink"/>
-                <w:noProof/>
-              </w:rPr>
-              <w:t>Economic Opportunity</w:t>
-            </w:r>
-            <w:r>
-              <w:rPr>
-                <w:noProof/>
-                <w:webHidden/>
-              </w:rPr>
-              <w:tab/>
-            </w:r>
-            <w:r>
-              <w:rPr>
-                <w:noProof/>
-                <w:webHidden/>
-              </w:rPr>
-              <w:fldChar w:fldCharType="begin"/>
-            </w:r>
-            <w:r>
-              <w:rPr>
-                <w:noProof/>
-                <w:webHidden/>
-              </w:rPr>
-              <w:instrText xml:space="preserve"> PAGEREF _Toc186713702 \h </w:instrText>
-            </w:r>
-            <w:r>
-              <w:rPr>
-                <w:noProof/>
-                <w:webHidden/>
-              </w:rPr>
-            </w:r>
-            <w:r>
-              <w:rPr>
-                <w:noProof/>
-                <w:webHidden/>
-              </w:rPr>
-              <w:fldChar w:fldCharType="separate"/>
-            </w:r>
-            <w:r>
-              <w:rPr>
-                <w:noProof/>
-                <w:webHidden/>
-              </w:rPr>
-              <w:t>6</w:t>
-            </w:r>
-            <w:r>
-              <w:rPr>
-                <w:noProof/>
-                <w:webHidden/>
-              </w:rPr>
-              <w:fldChar w:fldCharType="end"/>
-            </w:r>
-          </w:hyperlink>
-        </w:p>
-        <w:p>
-          <w:pPr>
-            <w:pStyle w:val="TOC1"/>
-            <w:tabs>
-              <w:tab w:val="right" w:leader="dot" w:pos="9350"/>
-            </w:tabs>
-            <w:rPr>
-              <w:rFonts w:eastAsiaTheme="minorEastAsia"/>
-              <w:noProof/>
-              <w:kern w:val="2"/>
-              <w14:ligatures w14:val="standardContextual"/>
-            </w:rPr>
-          </w:pPr>
-          <w:hyperlink w:anchor="_Toc186713703" w:history="1">
-            <w:r>
-              <w:rPr>
-                <w:rStyle w:val="Hyperlink"/>
-                <w:noProof/>
-              </w:rPr>
-              <w:t>Education</w:t>
-            </w:r>
-            <w:r>
-              <w:rPr>
-                <w:noProof/>
-                <w:webHidden/>
-              </w:rPr>
-              <w:tab/>
-            </w:r>
-            <w:r>
-              <w:rPr>
-                <w:noProof/>
-                <w:webHidden/>
-              </w:rPr>
-              <w:fldChar w:fldCharType="begin"/>
-            </w:r>
-            <w:r>
-              <w:rPr>
-                <w:noProof/>
-                <w:webHidden/>
-              </w:rPr>
-              <w:instrText xml:space="preserve"> PAGEREF _Toc186713703 \h </w:instrText>
-            </w:r>
-            <w:r>
-              <w:rPr>
-                <w:noProof/>
-                <w:webHidden/>
-              </w:rPr>
-            </w:r>
-            <w:r>
-              <w:rPr>
-                <w:noProof/>
-                <w:webHidden/>
-              </w:rPr>
-              <w:fldChar w:fldCharType="separate"/>
-            </w:r>
-            <w:r>
-              <w:rPr>
-                <w:noProof/>
-                <w:webHidden/>
-              </w:rPr>
-              <w:t>8</w:t>
-            </w:r>
-            <w:r>
-              <w:rPr>
-                <w:noProof/>
-                <w:webHidden/>
-              </w:rPr>
-              <w:fldChar w:fldCharType="end"/>
-            </w:r>
-          </w:hyperlink>
-        </w:p>
-        <w:p>
-          <w:pPr>
-            <w:pStyle w:val="TOC1"/>
-            <w:tabs>
-              <w:tab w:val="right" w:leader="dot" w:pos="9350"/>
-            </w:tabs>
-            <w:rPr>
-              <w:rFonts w:eastAsiaTheme="minorEastAsia"/>
-              <w:noProof/>
-              <w:kern w:val="2"/>
-              <w14:ligatures w14:val="standardContextual"/>
-            </w:rPr>
-          </w:pPr>
-          <w:hyperlink w:anchor="_Toc186713704" w:history="1">
-            <w:r>
-              <w:rPr>
-                <w:rStyle w:val="Hyperlink"/>
-                <w:noProof/>
-              </w:rPr>
-              <w:t>Health Care Access</w:t>
-            </w:r>
-            <w:r>
-              <w:rPr>
-                <w:noProof/>
-                <w:webHidden/>
-              </w:rPr>
-              <w:tab/>
-            </w:r>
-            <w:r>
-              <w:rPr>
-                <w:noProof/>
-                <w:webHidden/>
-              </w:rPr>
-              <w:fldChar w:fldCharType="begin"/>
-            </w:r>
-            <w:r>
-              <w:rPr>
-                <w:noProof/>
-                <w:webHidden/>
-              </w:rPr>
-              <w:instrText xml:space="preserve"> PAGEREF _Toc186713704 \h </w:instrText>
-            </w:r>
-            <w:r>
-              <w:rPr>
-                <w:noProof/>
-                <w:webHidden/>
-              </w:rPr>
-            </w:r>
-            <w:r>
-              <w:rPr>
-                <w:noProof/>
-                <w:webHidden/>
-              </w:rPr>
-              <w:fldChar w:fldCharType="separate"/>
-            </w:r>
-            <w:r>
-              <w:rPr>
-                <w:noProof/>
-                <w:webHidden/>
-              </w:rPr>
-              <w:t>10</w:t>
-            </w:r>
-            <w:r>
-              <w:rPr>
-                <w:noProof/>
-                <w:webHidden/>
-              </w:rPr>
-              <w:fldChar w:fldCharType="end"/>
-            </w:r>
-          </w:hyperlink>
-        </w:p>
-        <w:p>
-          <w:pPr>
-            <w:pStyle w:val="TOC1"/>
-            <w:tabs>
-              <w:tab w:val="right" w:leader="dot" w:pos="9350"/>
-            </w:tabs>
-            <w:rPr>
-              <w:rFonts w:eastAsiaTheme="minorEastAsia"/>
-              <w:noProof/>
-              <w:kern w:val="2"/>
-              <w14:ligatures w14:val="standardContextual"/>
-            </w:rPr>
-          </w:pPr>
-          <w:hyperlink w:anchor="_Toc186713705" w:history="1">
-            <w:r>
-              <w:rPr>
-                <w:rStyle w:val="Hyperlink"/>
-                <w:noProof/>
-              </w:rPr>
-              <w:t>Healthy Built Environment</w:t>
-            </w:r>
-            <w:r>
-              <w:rPr>
-                <w:noProof/>
-                <w:webHidden/>
-              </w:rPr>
-              <w:tab/>
-            </w:r>
-            <w:r>
-              <w:rPr>
-                <w:noProof/>
-                <w:webHidden/>
-              </w:rPr>
-              <w:fldChar w:fldCharType="begin"/>
-            </w:r>
-            <w:r>
-              <w:rPr>
-                <w:noProof/>
-                <w:webHidden/>
-              </w:rPr>
-              <w:instrText xml:space="preserve"> PAGEREF _Toc186713705 \h </w:instrText>
-            </w:r>
-            <w:r>
-              <w:rPr>
-                <w:noProof/>
-                <w:webHidden/>
-              </w:rPr>
-            </w:r>
-            <w:r>
-              <w:rPr>
-                <w:noProof/>
-                <w:webHidden/>
-              </w:rPr>
-              <w:fldChar w:fldCharType="separate"/>
-            </w:r>
-            <w:r>
-              <w:rPr>
-                <w:noProof/>
-                <w:webHidden/>
-              </w:rPr>
-              <w:t>12</w:t>
-            </w:r>
-            <w:r>
-              <w:rPr>
-                <w:noProof/>
-                <w:webHidden/>
-              </w:rPr>
-              <w:fldChar w:fldCharType="end"/>
-            </w:r>
-          </w:hyperlink>
-        </w:p>
-        <w:p>
-          <w:pPr>
-            <w:pStyle w:val="TOC1"/>
-            <w:tabs>
-              <w:tab w:val="right" w:leader="dot" w:pos="9350"/>
-            </w:tabs>
-            <w:rPr>
-              <w:rFonts w:eastAsiaTheme="minorEastAsia"/>
-              <w:noProof/>
-              <w:kern w:val="2"/>
-              <w14:ligatures w14:val="standardContextual"/>
-            </w:rPr>
-          </w:pPr>
-          <w:hyperlink w:anchor="_Toc186713706" w:history="1">
-            <w:r>
-              <w:rPr>
-                <w:rStyle w:val="Hyperlink"/>
-                <w:noProof/>
-              </w:rPr>
-              <w:t>Housing</w:t>
-            </w:r>
-            <w:r>
-              <w:rPr>
-                <w:noProof/>
-                <w:webHidden/>
-              </w:rPr>
-              <w:tab/>
-            </w:r>
-            <w:r>
-              <w:rPr>
-                <w:noProof/>
-                <w:webHidden/>
-              </w:rPr>
-              <w:fldChar w:fldCharType="begin"/>
-            </w:r>
-            <w:r>
-              <w:rPr>
-                <w:noProof/>
-                <w:webHidden/>
-              </w:rPr>
-              <w:instrText xml:space="preserve"> PAGEREF _Toc186713706 \h </w:instrText>
-            </w:r>
-            <w:r>
-              <w:rPr>
-                <w:noProof/>
-                <w:webHidden/>
-              </w:rPr>
-            </w:r>
-            <w:r>
-              <w:rPr>
-                <w:noProof/>
-                <w:webHidden/>
-              </w:rPr>
-              <w:fldChar w:fldCharType="separate"/>
-            </w:r>
-            <w:r>
-              <w:rPr>
-                <w:noProof/>
-                <w:webHidden/>
-              </w:rPr>
-              <w:t>14</w:t>
-            </w:r>
-            <w:r>
-              <w:rPr>
-                <w:noProof/>
-                <w:webHidden/>
-              </w:rPr>
-              <w:fldChar w:fldCharType="end"/>
-            </w:r>
-          </w:hyperlink>
-        </w:p>
-        <w:p>
-          <w:r>
             <w:fldChar w:fldCharType="end"/>
           </w:r>
         </w:p>
       </w:sdtContent>
     </w:sdt>
+    <w:bookmarkStart w:id="21" w:name="X3d457f80b9df7b920666a6323de75de12d7100a"/>
     <w:p>
       <w:pPr>
         <w:pStyle w:val="Heading1"/>
       </w:pPr>
-      <w:bookmarkStart w:id="0" w:name="crime-justice"/>
-      <w:bookmarkStart w:id="1" w:name="_Toc186713700"/>
-      <w:r>
-        <w:t>Crime &amp; Justice</w:t>
-      </w:r>
-      <w:bookmarkEnd w:id="1"/>
+      <w:r>
+        <w:t xml:space="preserve">A note on Racial/Ethnic Categories: Race is a social construct and a biological construct, neither of which are discussed in depth in this analysis. Thus, we use a simplified view of race to portray racial data to a broader audience. Ethnicity is also treated lightly, and while Latinx is an ethnicity, it is generally treated and spoken about as a race, even though Latinxs can be of any race. Additionally, each data source uses slightly different terminology and categorization. Considering all these factors, we use one simplified set of labels for the RACE COUNTS website and publications for consistency while maintaining fidelity to the data sources as much as possible. To find out more, please see our</w:t>
+      </w:r>
+      <w:r>
+        <w:t xml:space="preserve"> </w:t>
+      </w:r>
+      <w:hyperlink r:id="rId20">
+        <w:r>
+          <w:rPr>
+            <w:rStyle w:val="Hyperlink"/>
+          </w:rPr>
+          <w:t xml:space="preserve">Race &amp; Ethnicity Methodology</w:t>
+        </w:r>
+      </w:hyperlink>
+      <w:r>
+        <w:t xml:space="preserve"> </w:t>
+      </w:r>
+      <w:r>
+        <w:t xml:space="preserve">documentation. In this document, groups marked with * are Latinx-inclusive, those without * are non-Latinx. Groups marked with ^ are that race alone or in combination with another race, groups without are that one race alone. Latinx always includes Latinxs of any race.</w:t>
+      </w:r>
+    </w:p>
+    <w:bookmarkEnd w:id="21"/>
+    <w:bookmarkStart w:id="22" w:name="crime-justice"/>
+    <w:p>
+      <w:pPr>
+        <w:pStyle w:val="Heading1"/>
+      </w:pPr>
+      <w:r>
+        <w:t xml:space="preserve">Crime &amp; Justice</w:t>
+      </w:r>
     </w:p>
     <w:p>
       <w:pPr>
@@ -600,13 +156,7 @@
         <w:rPr>
           <w:rStyle w:val="VerbatimChar"/>
         </w:rPr>
-        <w:t>The total institutional population in jails is computed using the Annual Survey of Jails and Census of Jails data, and includes persons held under federal and other authorities. Total jail population is defined as the average daily number of people held in jail through December 31 of a given year. Disaggregated counts by race are reported as a single day count at the end of June. The sum of incarcerated people by race/ethnicity may not match the total count. This is because counts by race/ethnicity represen</w:t>
-      </w:r>
-      <w:r>
-        <w:rPr>
-          <w:rStyle w:val="VerbatimChar"/>
-        </w:rPr>
-        <w:t xml:space="preserve">t those held under all authorities, while the total count reported represents only those held by other non-local authorities. We take the total number of adults incarcerated and then express that as a rate per 100,000 persons aged 15-64 in the county or state. </w:t>
+        <w:t xml:space="preserve">The total institutional population in jails is computed using the Annual Survey of Jails and Census of Jails data, and includes persons held under federal and other authorities. Total jail population is defined as the average daily number of people held in jail through December 31 of a given year. Disaggregated counts by race are reported as a single day count at the end of June. The sum of incarcerated people by race/ethnicity may not match the total count. This is because counts by race/ethnicity represent those held under all authorities, while the total count reported represents only those held by other non-local authorities. We take the total number of adults incarcerated and then express that as a rate per 100,000 persons aged 15-64 in the county or state. </w:t>
       </w:r>
       <w:r>
         <w:br/>
@@ -642,7 +192,7 @@
         <w:rPr>
           <w:rStyle w:val="VerbatimChar"/>
         </w:rPr>
-        <w:t xml:space="preserve">     Racial/Ethnic Categories:  [race/eth placeholder] </w:t>
+        <w:t xml:space="preserve">     Racial/Ethnic Categories:  Asian / Pacific Islander, Two or More Races, Black, Asian, White, Filipino, Latinx, American Indian / Alaska Native, Native Hawaiian / Pacific Islander, Multiracial, Another Race, Southwest Asian / North African*^, Southwest Asian / North African / South Asian*^ </w:t>
       </w:r>
       <w:r>
         <w:br/>
@@ -663,29 +213,16 @@
         <w:rPr>
           <w:rStyle w:val="VerbatimChar"/>
         </w:rPr>
-        <w:t>Indicator:  Average Number of Civilians Injured in Law Enf</w:t>
-      </w:r>
-      <w:r>
-        <w:rPr>
-          <w:rStyle w:val="VerbatimChar"/>
-        </w:rPr>
-        <w:t xml:space="preserve">orcement Incidents per 100,000 People </w:t>
-      </w:r>
-      <w:r>
-        <w:br/>
-      </w:r>
-      <w:r>
-        <w:rPr>
-          <w:rStyle w:val="VerbatimChar"/>
-        </w:rPr>
-        <w:t xml:space="preserve">Use of force incidents included are those involving the discharge of a firearm, serious bodily injury, or death. Race is identified by the officer. Annual average rate calculated using data from 2016 through 2022. Number of </w:t>
-      </w:r>
-      <w:r>
-        <w:rPr>
-          <w:rStyle w:val="VerbatimChar"/>
-        </w:rPr>
-        <w:lastRenderedPageBreak/>
-        <w:t xml:space="preserve">people injured is the multi-year total. Catalyst California screened estimates for groups with fewer than 100 people. Estimates for Other and Multiracial populations not included because of mismatches in incident and population racial definitions.  </w:t>
+        <w:t xml:space="preserve">Indicator:  Average Number of Civilians Injured in Law Enforcement Incidents per 100,000 People </w:t>
+      </w:r>
+      <w:r>
+        <w:br/>
+      </w:r>
+      <w:r>
+        <w:rPr>
+          <w:rStyle w:val="VerbatimChar"/>
+        </w:rPr>
+        <w:t xml:space="preserve">Use of force incidents included are those involving the discharge of a firearm, serious bodily injury, or death. Race is identified by the officer. Annual average rate calculated using data from 2016 through 2022. Number of people injured is the multi-year total. Catalyst California screened estimates for groups with fewer than 100 people. Estimates for Other and Multiracial populations not included because of mismatches in incident and population racial definitions.  </w:t>
       </w:r>
       <w:r>
         <w:br/>
@@ -721,7 +258,7 @@
         <w:rPr>
           <w:rStyle w:val="VerbatimChar"/>
         </w:rPr>
-        <w:t xml:space="preserve">     Racial/Ethnic Categories:  [race/eth placeholder] </w:t>
+        <w:t xml:space="preserve">     Racial/Ethnic Categories:  Asian / Pacific Islander, Two or More Races, Black, Asian, White, Filipino, Latinx, American Indian / Alaska Native, Native Hawaiian / Pacific Islander, Multiracial, Another Race, Southwest Asian / North African*^, Southwest Asian / North African / South Asian*^ </w:t>
       </w:r>
       <w:r>
         <w:br/>
@@ -751,13 +288,7 @@
         <w:rPr>
           <w:rStyle w:val="VerbatimChar"/>
         </w:rPr>
-        <w:t>Annual average number of arrests for status offenses per 10,000 youth under age 18. Status of</w:t>
-      </w:r>
-      <w:r>
-        <w:rPr>
-          <w:rStyle w:val="VerbatimChar"/>
-        </w:rPr>
-        <w:t xml:space="preserve">fenses such as curfew violations, truancy, and running away and can only be committed by youth under 18. Catalyst California screened out estimates with fewer than 30 arrests and for populations with fewer than 100 youth under 18. The data source only provided racial/ethnic information for Latinx, White, and Black youth under 18. </w:t>
+        <w:t xml:space="preserve">Annual average number of arrests for status offenses per 10,000 youth under age 18. Status offenses such as curfew violations, truancy, and running away and can only be committed by youth under 18. Catalyst California screened out estimates with fewer than 30 arrests and for populations with fewer than 100 youth under 18. The data source only provided racial/ethnic information for Latinx, White, and Black youth under 18. </w:t>
       </w:r>
       <w:r>
         <w:br/>
@@ -784,22 +315,16 @@
         <w:rPr>
           <w:rStyle w:val="VerbatimChar"/>
         </w:rPr>
-        <w:t xml:space="preserve">     Link(s):  https://openj</w:t>
-      </w:r>
-      <w:r>
-        <w:rPr>
-          <w:rStyle w:val="VerbatimChar"/>
-        </w:rPr>
-        <w:t xml:space="preserve">ustice.doj.ca.gov/data, https://www.census.gov/programs-surveys/acs/ </w:t>
-      </w:r>
-      <w:r>
-        <w:br/>
-      </w:r>
-      <w:r>
-        <w:rPr>
-          <w:rStyle w:val="VerbatimChar"/>
-        </w:rPr>
-        <w:t xml:space="preserve">     Racial/Ethnic Categories:  [race/eth placeholder] </w:t>
+        <w:t xml:space="preserve">     Link(s):  https://openjustice.doj.ca.gov/data, https://www.census.gov/programs-surveys/acs/ </w:t>
+      </w:r>
+      <w:r>
+        <w:br/>
+      </w:r>
+      <w:r>
+        <w:rPr>
+          <w:rStyle w:val="VerbatimChar"/>
+        </w:rPr>
+        <w:t xml:space="preserve">     Racial/Ethnic Categories:  Asian, Black, White, Latinx, American Indian / Alaska Native*^, Native Hawaiian / Pacific Islander, Multiracial, Another Race </w:t>
       </w:r>
       <w:r>
         <w:br/>
@@ -829,13 +354,7 @@
         <w:rPr>
           <w:rStyle w:val="VerbatimChar"/>
         </w:rPr>
-        <w:t>The number of law enforcement office-initiated stops per 1,000 people. Race is identified by the officer. State-level data include stops by all agencies including California Highway Patrol (CHP), county-level data include stops by all agencies based in that county and exclude CHP stops. Stops are assigned</w:t>
-      </w:r>
-      <w:r>
-        <w:rPr>
-          <w:rStyle w:val="VerbatimChar"/>
-        </w:rPr>
-        <w:t xml:space="preserve"> to a geography based on where the agency is based, not on where the stop was made. </w:t>
+        <w:t xml:space="preserve">The number of law enforcement office-initiated stops per 1,000 people. Race is identified by the officer. State-level data include stops by all agencies including California Highway Patrol (CHP), county-level data include stops by all agencies based in that county and exclude CHP stops. Stops are assigned to a geography based on where the agency is based, not on where the stop was made. </w:t>
       </w:r>
       <w:r>
         <w:br/>
@@ -871,7 +390,7 @@
         <w:rPr>
           <w:rStyle w:val="VerbatimChar"/>
         </w:rPr>
-        <w:t xml:space="preserve">     Racial/Ethnic Categories:  [race/eth placeholder] </w:t>
+        <w:t xml:space="preserve">     Racial/Ethnic Categories:  Asian / Pacific Islander, Two or More Races, Black, Asian, White, Filipino, Latinx, American Indian / Alaska Native, Native Hawaiian / Pacific Islander, Multiracial, Another Race, Southwest Asian / North African*^, Southwest Asian / North African / South Asian*^ </w:t>
       </w:r>
       <w:r>
         <w:br/>
@@ -901,31 +420,24 @@
         <w:rPr>
           <w:rStyle w:val="VerbatimChar"/>
         </w:rPr>
-        <w:t>Number of adults who repo</w:t>
-      </w:r>
-      <w:r>
-        <w:rPr>
-          <w:rStyle w:val="VerbatimChar"/>
-        </w:rPr>
-        <w:t xml:space="preserve">rted feeling safe in their neighborhood all or most of the time per 100 adults. Catalyst California excluded statistically unstable estimates. SWANA data are from 2022 only. </w:t>
-      </w:r>
-      <w:r>
-        <w:br/>
-      </w:r>
-      <w:r>
-        <w:rPr>
-          <w:rStyle w:val="VerbatimChar"/>
-        </w:rPr>
-        <w:t xml:space="preserve"> </w:t>
-      </w:r>
-      <w:r>
-        <w:br/>
-      </w:r>
-      <w:r>
-        <w:rPr>
-          <w:rStyle w:val="VerbatimChar"/>
-        </w:rPr>
-        <w:lastRenderedPageBreak/>
+        <w:t xml:space="preserve">Number of adults who reported feeling safe in their neighborhood all or most of the time per 100 adults. Catalyst California excluded statistically unstable estimates. SWANA data are from 2022 only. </w:t>
+      </w:r>
+      <w:r>
+        <w:br/>
+      </w:r>
+      <w:r>
+        <w:rPr>
+          <w:rStyle w:val="VerbatimChar"/>
+        </w:rPr>
+        <w:t xml:space="preserve"> </w:t>
+      </w:r>
+      <w:r>
+        <w:br/>
+      </w:r>
+      <w:r>
+        <w:rPr>
+          <w:rStyle w:val="VerbatimChar"/>
+        </w:rPr>
         <w:t xml:space="preserve">     Source:  California Health Interview Survey (2011-2022) </w:t>
       </w:r>
       <w:r>
@@ -944,7 +456,7 @@
         <w:rPr>
           <w:rStyle w:val="VerbatimChar"/>
         </w:rPr>
-        <w:t xml:space="preserve">     Racial/Ethnic Categories:  [race/eth placeholder] </w:t>
+        <w:t xml:space="preserve">     Racial/Ethnic Categories:  White, Asian, Black, Latinx, American Indian / Alaska Native*^, Native Hawaiian / Pacific Islander*^, Multiracial, Another Race, Southwest Asian / North African*^ </w:t>
       </w:r>
     </w:p>
     <w:p>
@@ -952,18 +464,15 @@
         <w:br w:type="page"/>
       </w:r>
     </w:p>
+    <w:bookmarkEnd w:id="22"/>
+    <w:bookmarkStart w:id="23" w:name="democracy"/>
     <w:p>
       <w:pPr>
         <w:pStyle w:val="Heading1"/>
       </w:pPr>
-      <w:bookmarkStart w:id="2" w:name="democracy"/>
-      <w:bookmarkStart w:id="3" w:name="_Toc186713701"/>
-      <w:bookmarkEnd w:id="0"/>
-      <w:r>
-        <w:lastRenderedPageBreak/>
-        <w:t>Democracy</w:t>
-      </w:r>
-      <w:bookmarkEnd w:id="3"/>
+      <w:r>
+        <w:t xml:space="preserve">Democracy</w:t>
+      </w:r>
     </w:p>
     <w:p>
       <w:pPr>
@@ -1027,7 +536,7 @@
         <w:rPr>
           <w:rStyle w:val="VerbatimChar"/>
         </w:rPr>
-        <w:t xml:space="preserve">     Racial/Ethnic Categories:  [race/eth placeholder] </w:t>
+        <w:t xml:space="preserve">     Racial/Ethnic Categories:  Asian / Pacific Islander, Two or More Races, Black, Asian, White, Filipino, Latinx, American Indian / Alaska Native, Native Hawaiian / Pacific Islander, Multiracial, Another Race, Southwest Asian / North African*^, Southwest Asian / North African / South Asian*^ </w:t>
       </w:r>
       <w:r>
         <w:br/>
@@ -1075,13 +584,7 @@
         <w:rPr>
           <w:rStyle w:val="VerbatimChar"/>
         </w:rPr>
-        <w:t xml:space="preserve">     Source:  Current Po</w:t>
-      </w:r>
-      <w:r>
-        <w:rPr>
-          <w:rStyle w:val="VerbatimChar"/>
-        </w:rPr>
-        <w:t xml:space="preserve">pulation Survey (CPS) Supplements: Voting and Registration (Average of 2012, 2016, 2020) </w:t>
+        <w:t xml:space="preserve">     Source:  Current Population Survey (CPS) Supplements: Voting and Registration (Average of 2012, 2016, 2020) </w:t>
       </w:r>
       <w:r>
         <w:br/>
@@ -1099,7 +602,7 @@
         <w:rPr>
           <w:rStyle w:val="VerbatimChar"/>
         </w:rPr>
-        <w:t xml:space="preserve">     Racial/Ethnic Categories:  [race/eth placeholder] </w:t>
+        <w:t xml:space="preserve">     Racial/Ethnic Categories:  White, Asian, Black, Latinx, American Indian / Alaska Native*^, Native Hawaiian / Pacific Islander*^, Multiracial, Another Race, Southwest Asian / North African*^ </w:t>
       </w:r>
       <w:r>
         <w:br/>
@@ -1129,13 +632,7 @@
         <w:rPr>
           <w:rStyle w:val="VerbatimChar"/>
         </w:rPr>
-        <w:t>Average number of candidates for elected office of a race per 100,000 constituents of that same race over a seven-year period. Catalyst California selected candidates for office at the state and fe</w:t>
-      </w:r>
-      <w:r>
-        <w:rPr>
-          <w:rStyle w:val="VerbatimChar"/>
-        </w:rPr>
-        <w:t xml:space="preserve">deral level for California. We calculated rates of candidates’ per 100,000 constituents by race using American Community Survey data. </w:t>
+        <w:t xml:space="preserve">Average number of candidates for elected office of a race per 100,000 constituents of that same race over a seven-year period. Catalyst California selected candidates for office at the state and federal level for California. We calculated rates of candidates’ per 100,000 constituents by race using American Community Survey data. </w:t>
       </w:r>
       <w:r>
         <w:br/>
@@ -1171,7 +668,7 @@
         <w:rPr>
           <w:rStyle w:val="VerbatimChar"/>
         </w:rPr>
-        <w:t xml:space="preserve">     Racial/Ethnic Categories:  [race/eth placeholder] </w:t>
+        <w:t xml:space="preserve">     Racial/Ethnic Categories:  Asian / Pacific Islander, Two or More Races, Black, Asian, White, Filipino, Latinx, American Indian / Alaska Native, Native Hawaiian / Pacific Islander, Multiracial, Another Race, Southwest Asian / North African*^, Southwest Asian / North African / South Asian*^ </w:t>
       </w:r>
       <w:r>
         <w:br/>
@@ -1201,38 +698,25 @@
         <w:rPr>
           <w:rStyle w:val="VerbatimChar"/>
         </w:rPr>
-        <w:t>Annual average perce</w:t>
-      </w:r>
-      <w:r>
-        <w:rPr>
-          <w:rStyle w:val="VerbatimChar"/>
-        </w:rPr>
-        <w:t xml:space="preserve">nt of voters voting in midterm elections among voting age population. Catalyst California calculated an average using 2010, 2014, 2018, and 2022 voting data. Data for groups with less than 10 registered voters are excluded. </w:t>
-      </w:r>
-      <w:r>
-        <w:br/>
-      </w:r>
-      <w:r>
-        <w:rPr>
-          <w:rStyle w:val="VerbatimChar"/>
-        </w:rPr>
-        <w:t xml:space="preserve"> </w:t>
-      </w:r>
-      <w:r>
-        <w:br/>
-      </w:r>
-      <w:r>
-        <w:rPr>
-          <w:rStyle w:val="VerbatimChar"/>
-        </w:rPr>
-        <w:t xml:space="preserve">     Source:  Current Population Survey (CPS) Supplements: Voting and </w:t>
-      </w:r>
-      <w:r>
-        <w:rPr>
-          <w:rStyle w:val="VerbatimChar"/>
-        </w:rPr>
-        <w:lastRenderedPageBreak/>
-        <w:t xml:space="preserve">Registration (Average of 2010, 2014, 2018, 2022) </w:t>
+        <w:t xml:space="preserve">Annual average percent of voters voting in midterm elections among voting age population. Catalyst California calculated an average using 2010, 2014, 2018, and 2022 voting data. Data for groups with less than 10 registered voters are excluded. </w:t>
+      </w:r>
+      <w:r>
+        <w:br/>
+      </w:r>
+      <w:r>
+        <w:rPr>
+          <w:rStyle w:val="VerbatimChar"/>
+        </w:rPr>
+        <w:t xml:space="preserve"> </w:t>
+      </w:r>
+      <w:r>
+        <w:br/>
+      </w:r>
+      <w:r>
+        <w:rPr>
+          <w:rStyle w:val="VerbatimChar"/>
+        </w:rPr>
+        <w:t xml:space="preserve">     Source:  Current Population Survey (CPS) Supplements: Voting and Registration (Average of 2010, 2014, 2018, 2022) </w:t>
       </w:r>
       <w:r>
         <w:br/>
@@ -1250,7 +734,7 @@
         <w:rPr>
           <w:rStyle w:val="VerbatimChar"/>
         </w:rPr>
-        <w:t xml:space="preserve">     Racial/Ethnic Categories:  [race/eth placeholder] </w:t>
+        <w:t xml:space="preserve">     Racial/Ethnic Categories:  White, Asian, Black, Latinx, American Indian / Alaska Native*^, Native Hawaiian / Pacific Islander*^, Multiracial, Another Race, Southwest Asian / North African*^ </w:t>
       </w:r>
       <w:r>
         <w:br/>
@@ -1271,13 +755,7 @@
         <w:rPr>
           <w:rStyle w:val="VerbatimChar"/>
         </w:rPr>
-        <w:t xml:space="preserve">Indicator:  </w:t>
-      </w:r>
-      <w:r>
-        <w:rPr>
-          <w:rStyle w:val="VerbatimChar"/>
-        </w:rPr>
-        <w:t xml:space="preserve">Registered Voters (%) </w:t>
+        <w:t xml:space="preserve">Indicator:  Registered Voters (%) </w:t>
       </w:r>
       <w:r>
         <w:br/>
@@ -1322,13 +800,7 @@
         <w:rPr>
           <w:rStyle w:val="VerbatimChar"/>
         </w:rPr>
-        <w:t xml:space="preserve">     </w:t>
-      </w:r>
-      <w:r>
-        <w:rPr>
-          <w:rStyle w:val="VerbatimChar"/>
-        </w:rPr>
-        <w:t xml:space="preserve">Racial/Ethnic Categories:  [race/eth placeholder] </w:t>
+        <w:t xml:space="preserve">     Racial/Ethnic Categories:  White, Asian, Black, Latinx, American Indian / Alaska Native*^, Native Hawaiian / Pacific Islander*^, Multiracial, Another Race, Southwest Asian / North African*^ </w:t>
       </w:r>
       <w:r>
         <w:br/>
@@ -1385,22 +857,16 @@
         <w:rPr>
           <w:rStyle w:val="VerbatimChar"/>
         </w:rPr>
-        <w:t xml:space="preserve">     Link(s):  https://www.census.gov/library/visualizations/interactive/2020-census-self-response-rates-map.</w:t>
-      </w:r>
-      <w:r>
-        <w:rPr>
-          <w:rStyle w:val="VerbatimChar"/>
-        </w:rPr>
-        <w:t xml:space="preserve">html, https://data.census.gov/cedsci/ </w:t>
-      </w:r>
-      <w:r>
-        <w:br/>
-      </w:r>
-      <w:r>
-        <w:rPr>
-          <w:rStyle w:val="VerbatimChar"/>
-        </w:rPr>
-        <w:t xml:space="preserve">     Racial/Ethnic Categories:  [race/eth placeholder] </w:t>
+        <w:t xml:space="preserve">     Link(s):  https://www.census.gov/library/visualizations/interactive/2020-census-self-response-rates-map.html, https://data.census.gov/cedsci/ </w:t>
+      </w:r>
+      <w:r>
+        <w:br/>
+      </w:r>
+      <w:r>
+        <w:rPr>
+          <w:rStyle w:val="VerbatimChar"/>
+        </w:rPr>
+        <w:t xml:space="preserve">     Racial/Ethnic Categories:  White, Asian, Black, Latinx, American Indian / Alaska Native*^, Native Hawaiian / Pacific Islander*^, Multiracial, Another Race, Southwest Asian / North African*^ </w:t>
       </w:r>
     </w:p>
     <w:p>
@@ -1408,18 +874,15 @@
         <w:br w:type="page"/>
       </w:r>
     </w:p>
+    <w:bookmarkEnd w:id="23"/>
+    <w:bookmarkStart w:id="24" w:name="economic-opportunity"/>
     <w:p>
       <w:pPr>
         <w:pStyle w:val="Heading1"/>
       </w:pPr>
-      <w:bookmarkStart w:id="4" w:name="economic-opportunity"/>
-      <w:bookmarkStart w:id="5" w:name="_Toc186713702"/>
-      <w:bookmarkEnd w:id="2"/>
-      <w:r>
-        <w:lastRenderedPageBreak/>
-        <w:t>Economic Opportunity</w:t>
-      </w:r>
-      <w:bookmarkEnd w:id="5"/>
+      <w:r>
+        <w:t xml:space="preserve">Economic Opportunity</w:t>
+      </w:r>
     </w:p>
     <w:p>
       <w:pPr>
@@ -1483,7 +946,7 @@
         <w:rPr>
           <w:rStyle w:val="VerbatimChar"/>
         </w:rPr>
-        <w:t xml:space="preserve">     Racial/Ethnic Categories:  [race/eth placeholder] </w:t>
+        <w:t xml:space="preserve">     Racial/Ethnic Categories:  Asian / Pacific Islander*, Black*, Asian*, White, Latinx, American Indian / Alaska Native*, Native Hawaiian / Pacific Islander*, Another Race*, Multiracial* </w:t>
       </w:r>
       <w:r>
         <w:br/>
@@ -1513,13 +976,7 @@
         <w:rPr>
           <w:rStyle w:val="VerbatimChar"/>
         </w:rPr>
-        <w:t>Officials and managers are defined as workers with the 2018 Standard Occupation Classification code of Manager (SOC = 11...). Catalyst California excluded estimates for groups with less than 400 people and unreliable esti</w:t>
-      </w:r>
-      <w:r>
-        <w:rPr>
-          <w:rStyle w:val="VerbatimChar"/>
-        </w:rPr>
-        <w:t xml:space="preserve">mates based on coefficient of variation. </w:t>
+        <w:t xml:space="preserve">Officials and managers are defined as workers with the 2018 Standard Occupation Classification code of Manager (SOC = 11...). Catalyst California excluded estimates for groups with less than 400 people and unreliable estimates based on coefficient of variation. </w:t>
       </w:r>
       <w:r>
         <w:br/>
@@ -1555,7 +1012,7 @@
         <w:rPr>
           <w:rStyle w:val="VerbatimChar"/>
         </w:rPr>
-        <w:t xml:space="preserve">     Racial/Ethnic Categories:  [race/eth placeholder] </w:t>
+        <w:t xml:space="preserve">     Racial/Ethnic Categories:  White, Asian, Black, Latinx, American Indian / Alaska Native*^, Native Hawaiian / Pacific Islander*^, Multiracial, Another Race, Southwest Asian / North African*^ </w:t>
       </w:r>
       <w:r>
         <w:br/>
@@ -1585,13 +1042,7 @@
         <w:rPr>
           <w:rStyle w:val="VerbatimChar"/>
         </w:rPr>
-        <w:t xml:space="preserve">The Real Cost Measure of poverty that accounts for local costs of living, including the costs of housing, food, health care, child care, </w:t>
-      </w:r>
-      <w:r>
-        <w:rPr>
-          <w:rStyle w:val="VerbatimChar"/>
-        </w:rPr>
-        <w:t xml:space="preserve">transportation and other basic needs. Cost-of-Living Adjusted poverty is a more accurate measure of financial security than the federal poverty measure. </w:t>
+        <w:t xml:space="preserve">The Real Cost Measure of poverty that accounts for local costs of living, including the costs of housing, food, health care, child care, transportation and other basic needs. Cost-of-Living Adjusted poverty is a more accurate measure of financial security than the federal poverty measure. </w:t>
       </w:r>
       <w:r>
         <w:br/>
@@ -1627,7 +1078,7 @@
         <w:rPr>
           <w:rStyle w:val="VerbatimChar"/>
         </w:rPr>
-        <w:t xml:space="preserve">     Racial/Ethnic Categories:  [race/eth placeholder] </w:t>
+        <w:t xml:space="preserve">     Racial/Ethnic Categories:  Asian / Pacific Islander, Two or More Races, Black, Asian, White, Filipino, Latinx, American Indian / Alaska Native, Native Hawaiian / Pacific Islander, Multiracial, Another Race, Southwest Asian / North African*^, Southwest Asian / North African / South Asian*^ </w:t>
       </w:r>
       <w:r>
         <w:br/>
@@ -1657,13 +1108,7 @@
         <w:rPr>
           <w:rStyle w:val="VerbatimChar"/>
         </w:rPr>
-        <w:t xml:space="preserve">Persons employed as a percentage of total population age 16 to 64. Catalyst California screened out estimates for populations under 150 and unreliable </w:t>
-      </w:r>
-      <w:r>
-        <w:rPr>
-          <w:rStyle w:val="VerbatimChar"/>
-        </w:rPr>
-        <w:t xml:space="preserve">estimates based on coefficient of variation. </w:t>
+        <w:t xml:space="preserve">Persons employed as a percentage of total population age 16 to 64. Catalyst California screened out estimates for populations under 150 and unreliable estimates based on coefficient of variation. </w:t>
       </w:r>
       <w:r>
         <w:br/>
@@ -1699,7 +1144,7 @@
         <w:rPr>
           <w:rStyle w:val="VerbatimChar"/>
         </w:rPr>
-        <w:t xml:space="preserve">     Racial/Ethnic Categories:  [race/eth placeholder] </w:t>
+        <w:t xml:space="preserve">     Racial/Ethnic Categories:  Asian / Pacific Islander*, Black*, Asian*, White, Latinx, American Indian / Alaska Native*, Native Hawaiian / Pacific Islander*, Another Race*, Multiracial* </w:t>
       </w:r>
       <w:r>
         <w:br/>
@@ -1729,20 +1174,7 @@
         <w:rPr>
           <w:rStyle w:val="VerbatimChar"/>
         </w:rPr>
-        <w:t xml:space="preserve">The number of youth, ages 16-24, who are currently in school and/or employed </w:t>
-      </w:r>
-      <w:r>
-        <w:rPr>
-          <w:rStyle w:val="VerbatimChar"/>
-        </w:rPr>
-        <w:lastRenderedPageBreak/>
-        <w:t xml:space="preserve">as a percentage of all youth. Catalyst California excluded data for groups with less than 400 youth and values with low </w:t>
-      </w:r>
-      <w:r>
-        <w:rPr>
-          <w:rStyle w:val="VerbatimChar"/>
-        </w:rPr>
-        <w:t xml:space="preserve">reliability based on the coefficient of variation. </w:t>
+        <w:t xml:space="preserve">The number of youth, ages 16-24, who are currently in school and/or employed as a percentage of all youth. Catalyst California excluded data for groups with less than 400 youth and values with low reliability based on the coefficient of variation. </w:t>
       </w:r>
       <w:r>
         <w:br/>
@@ -1778,7 +1210,7 @@
         <w:rPr>
           <w:rStyle w:val="VerbatimChar"/>
         </w:rPr>
-        <w:t xml:space="preserve">     Racial/Ethnic Categories:  [race/eth placeholder] </w:t>
+        <w:t xml:space="preserve">     Racial/Ethnic Categories:  White, Asian, Black, Latinx, American Indian / Alaska Native*^, Native Hawaiian / Pacific Islander*^, Multiracial, Another Race, Southwest Asian / North African*^ </w:t>
       </w:r>
       <w:r>
         <w:br/>
@@ -1808,13 +1240,7 @@
         <w:rPr>
           <w:rStyle w:val="VerbatimChar"/>
         </w:rPr>
-        <w:t>People ages 18-64 who are in the labor force and who earn $15.50 or more per hour. Catalyst California excluded estimates for groups with less than 400 people and unre</w:t>
-      </w:r>
-      <w:r>
-        <w:rPr>
-          <w:rStyle w:val="VerbatimChar"/>
-        </w:rPr>
-        <w:t xml:space="preserve">liable estimates based on coefficient of variation. This indicator is not included in the Economic Opportunity or Composite Indexes. </w:t>
+        <w:t xml:space="preserve">People ages 18-64 who are in the labor force and who earn $15.50 or more per hour. Catalyst California excluded estimates for groups with less than 400 people and unreliable estimates based on coefficient of variation. This indicator is not included in the Economic Opportunity or Composite Indexes. </w:t>
       </w:r>
       <w:r>
         <w:br/>
@@ -1850,7 +1276,7 @@
         <w:rPr>
           <w:rStyle w:val="VerbatimChar"/>
         </w:rPr>
-        <w:t xml:space="preserve">     Racial/Ethnic Categories:  [race/eth placeholder] </w:t>
+        <w:t xml:space="preserve">     Racial/Ethnic Categories:  White, Asian, Black, Latinx, American Indian / Alaska Native*^, Native Hawaiian / Pacific Islander*^, Multiracial, Another Race, Southwest Asian / North African*^ </w:t>
       </w:r>
       <w:r>
         <w:br/>
@@ -1880,13 +1306,7 @@
         <w:rPr>
           <w:rStyle w:val="VerbatimChar"/>
         </w:rPr>
-        <w:t>Income in the past twelve months per person, regardless of age or employment status. Value</w:t>
-      </w:r>
-      <w:r>
-        <w:rPr>
-          <w:rStyle w:val="VerbatimChar"/>
-        </w:rPr>
-        <w:t xml:space="preserve">s with low reliability, defined as a coefficient of variation greater than or equal to 30, were excluded. </w:t>
+        <w:t xml:space="preserve">Income in the past twelve months per person, regardless of age or employment status. Values with low reliability, defined as a coefficient of variation greater than or equal to 30, were excluded. </w:t>
       </w:r>
       <w:r>
         <w:br/>
@@ -1922,7 +1342,7 @@
         <w:rPr>
           <w:rStyle w:val="VerbatimChar"/>
         </w:rPr>
-        <w:t xml:space="preserve">     Racial/Ethnic Categories:  [race/eth placeholder] </w:t>
+        <w:t xml:space="preserve">     Racial/Ethnic Categories:  Asian / Pacific Islander*, Black*, Asian*, White, Latinx, American Indian / Alaska Native*, Native Hawaiian / Pacific Islander*, Another Race*, Multiracial* </w:t>
       </w:r>
     </w:p>
     <w:p>
@@ -1930,18 +1350,15 @@
         <w:br w:type="page"/>
       </w:r>
     </w:p>
+    <w:bookmarkEnd w:id="24"/>
+    <w:bookmarkStart w:id="25" w:name="education"/>
     <w:p>
       <w:pPr>
         <w:pStyle w:val="Heading1"/>
       </w:pPr>
-      <w:bookmarkStart w:id="6" w:name="education"/>
-      <w:bookmarkStart w:id="7" w:name="_Toc186713703"/>
-      <w:bookmarkEnd w:id="4"/>
-      <w:r>
-        <w:lastRenderedPageBreak/>
-        <w:t>Education</w:t>
-      </w:r>
-      <w:bookmarkEnd w:id="7"/>
+      <w:r>
+        <w:t xml:space="preserve">Education</w:t>
+      </w:r>
     </w:p>
     <w:p>
       <w:pPr>
@@ -1996,22 +1413,16 @@
         <w:rPr>
           <w:rStyle w:val="VerbatimChar"/>
         </w:rPr>
-        <w:t xml:space="preserve">     Link(s):  https://www.cde.ca.gov/ds/ad/staffdemo.asp, https://www.cde.ca.gov/ds/</w:t>
-      </w:r>
-      <w:r>
-        <w:rPr>
-          <w:rStyle w:val="VerbatimChar"/>
-        </w:rPr>
-        <w:t xml:space="preserve">sd/sd/filesenr.asp </w:t>
-      </w:r>
-      <w:r>
-        <w:br/>
-      </w:r>
-      <w:r>
-        <w:rPr>
-          <w:rStyle w:val="VerbatimChar"/>
-        </w:rPr>
-        <w:t xml:space="preserve">     Racial/Ethnic Categories:  [race/eth placeholder] </w:t>
+        <w:t xml:space="preserve">     Link(s):  https://www.cde.ca.gov/ds/ad/staffdemo.asp, https://www.cde.ca.gov/ds/sd/sd/filesenr.asp </w:t>
+      </w:r>
+      <w:r>
+        <w:br/>
+      </w:r>
+      <w:r>
+        <w:rPr>
+          <w:rStyle w:val="VerbatimChar"/>
+        </w:rPr>
+        <w:t xml:space="preserve">     Racial/Ethnic Categories:  Asian / Pacific Islander, Two or More Races, Black, Asian, White, Filipino, Latinx, American Indian / Alaska Native, Native Hawaiian / Pacific Islander, Multiracial, Another Race, Southwest Asian / North African*^, Southwest Asian / North African / South Asian*^ </w:t>
       </w:r>
       <w:r>
         <w:br/>
@@ -2077,13 +1488,7 @@
         <w:rPr>
           <w:rStyle w:val="VerbatimChar"/>
         </w:rPr>
-        <w:t xml:space="preserve">     Racial/Ethnic C</w:t>
-      </w:r>
-      <w:r>
-        <w:rPr>
-          <w:rStyle w:val="VerbatimChar"/>
-        </w:rPr>
-        <w:t xml:space="preserve">ategories:  [race/eth placeholder] </w:t>
+        <w:t xml:space="preserve">     Racial/Ethnic Categories:  Asian / Pacific Islander, Two or More Races, Black, Asian, White, Filipino, Latinx, American Indian / Alaska Native, Native Hawaiian / Pacific Islander, Multiracial, Another Race, Southwest Asian / North African*^, Southwest Asian / North African / South Asian*^ </w:t>
       </w:r>
       <w:r>
         <w:br/>
@@ -2113,13 +1518,7 @@
         <w:rPr>
           <w:rStyle w:val="VerbatimChar"/>
         </w:rPr>
-        <w:t>The number of students who graduate from high school in four years with a regular high school diploma, divided by the number of students who form the adjusted cohort for the graduating class. The four-year cohort is based on the number of students who enter grade 9 for the first time adjusted by adding into the cohort any student who transfers in later during grade 9 or d</w:t>
-      </w:r>
-      <w:r>
-        <w:rPr>
-          <w:rStyle w:val="VerbatimChar"/>
-        </w:rPr>
-        <w:t xml:space="preserve">uring the next three years and subtracting any student from the cohort who transfers out, emigrates to another country, transfers to a prison or juvenile facility, or dies during that same period. </w:t>
+        <w:t xml:space="preserve">The number of students who graduate from high school in four years with a regular high school diploma, divided by the number of students who form the adjusted cohort for the graduating class. The four-year cohort is based on the number of students who enter grade 9 for the first time adjusted by adding into the cohort any student who transfers in later during grade 9 or during the next three years and subtracting any student from the cohort who transfers out, emigrates to another country, transfers to a prison or juvenile facility, or dies during that same period. </w:t>
       </w:r>
       <w:r>
         <w:br/>
@@ -2155,7 +1554,7 @@
         <w:rPr>
           <w:rStyle w:val="VerbatimChar"/>
         </w:rPr>
-        <w:t xml:space="preserve">     Racial/Ethnic Categories:  [race/eth placeholder] </w:t>
+        <w:t xml:space="preserve">     Racial/Ethnic Categories:  Asian / Pacific Islander, Two or More Races, Black, Asian, White, Filipino, Latinx, American Indian / Alaska Native, Native Hawaiian / Pacific Islander, Multiracial, Another Race, Southwest Asian / North African*^, Southwest Asian / North African / South Asian*^ </w:t>
       </w:r>
       <w:r>
         <w:br/>
@@ -2185,38 +1584,25 @@
         <w:rPr>
           <w:rStyle w:val="VerbatimChar"/>
         </w:rPr>
-        <w:t>Licensed child care and Transitional Ki</w:t>
-      </w:r>
-      <w:r>
-        <w:rPr>
-          <w:rStyle w:val="VerbatimChar"/>
-        </w:rPr>
-        <w:t xml:space="preserve">ndergarten enrollment per 100 children aged 0-5. Accessible child care refers to enrollment in the home ZIP Code. Catalyst California added numbers of infants and toddlers enrolled in all forms of licensed care and transitional kindergarten, calculated rates per 100 children ages 0-5, calculated a weighted average of access rates by race, and screened out racial groups with less than 50 children under age five. </w:t>
-      </w:r>
-      <w:r>
-        <w:br/>
-      </w:r>
-      <w:r>
-        <w:rPr>
-          <w:rStyle w:val="VerbatimChar"/>
-        </w:rPr>
-        <w:t xml:space="preserve"> </w:t>
-      </w:r>
-      <w:r>
-        <w:br/>
-      </w:r>
-      <w:r>
-        <w:rPr>
-          <w:rStyle w:val="VerbatimChar"/>
-        </w:rPr>
-        <w:lastRenderedPageBreak/>
-        <w:t xml:space="preserve">     Source:  California Child Care Resource &amp; Referral Network (2021); American Institutes fo</w:t>
-      </w:r>
-      <w:r>
-        <w:rPr>
-          <w:rStyle w:val="VerbatimChar"/>
-        </w:rPr>
-        <w:t xml:space="preserve">r Research Early Learning Needs Assessment Tool (2020) </w:t>
+        <w:t xml:space="preserve">Licensed child care and Transitional Kindergarten enrollment per 100 children aged 0-5. Accessible child care refers to enrollment in the home ZIP Code. Catalyst California added numbers of infants and toddlers enrolled in all forms of licensed care and transitional kindergarten, calculated rates per 100 children ages 0-5, calculated a weighted average of access rates by race, and screened out racial groups with less than 50 children under age five. </w:t>
+      </w:r>
+      <w:r>
+        <w:br/>
+      </w:r>
+      <w:r>
+        <w:rPr>
+          <w:rStyle w:val="VerbatimChar"/>
+        </w:rPr>
+        <w:t xml:space="preserve"> </w:t>
+      </w:r>
+      <w:r>
+        <w:br/>
+      </w:r>
+      <w:r>
+        <w:rPr>
+          <w:rStyle w:val="VerbatimChar"/>
+        </w:rPr>
+        <w:t xml:space="preserve">     Source:  California Child Care Resource &amp; Referral Network (2021); American Institutes for Research Early Learning Needs Assessment Tool (2020) </w:t>
       </w:r>
       <w:r>
         <w:br/>
@@ -2234,7 +1620,7 @@
         <w:rPr>
           <w:rStyle w:val="VerbatimChar"/>
         </w:rPr>
-        <w:t xml:space="preserve">     Racial/Ethnic Categories:  [race/eth placeholder] </w:t>
+        <w:t xml:space="preserve">     Racial/Ethnic Categories:  White, Asian, Black, Latinx, American Indian / Alaska Native*^, Native Hawaiian / Pacific Islander*^, Multiracial, Another Race, Southwest Asian / North African*^ </w:t>
       </w:r>
       <w:r>
         <w:br/>
@@ -2264,13 +1650,7 @@
         <w:rPr>
           <w:rStyle w:val="VerbatimChar"/>
         </w:rPr>
-        <w:t>Students scoring proficient or advanced on the third grade Mathematics test (Smarter Balanced and California Alternate Assessment</w:t>
-      </w:r>
-      <w:r>
-        <w:rPr>
-          <w:rStyle w:val="VerbatimChar"/>
-        </w:rPr>
-        <w:t xml:space="preserve">) as a percentage of all third graders tested. Racial groups with 20 or fewer students tested in a place were excluded by the data source. </w:t>
+        <w:t xml:space="preserve">Students scoring proficient or advanced on the third grade Mathematics test (Smarter Balanced and California Alternate Assessment) as a percentage of all third graders tested. Racial groups with 20 or fewer students tested in a place were excluded by the data source. </w:t>
       </w:r>
       <w:r>
         <w:br/>
@@ -2306,7 +1686,7 @@
         <w:rPr>
           <w:rStyle w:val="VerbatimChar"/>
         </w:rPr>
-        <w:t xml:space="preserve">     Racial/Ethnic Categories:  [race/eth placeholder] </w:t>
+        <w:t xml:space="preserve">     Racial/Ethnic Categories:  Asian / Pacific Islander, Two or More Races, Black, Asian, White, Filipino, Latinx, American Indian / Alaska Native, Native Hawaiian / Pacific Islander, Multiracial, Another Race, Southwest Asian / North African*^, Southwest Asian / North African / South Asian*^ </w:t>
       </w:r>
       <w:r>
         <w:br/>
@@ -2327,13 +1707,7 @@
         <w:rPr>
           <w:rStyle w:val="VerbatimChar"/>
         </w:rPr>
-        <w:t>Indicator:  3rd Graders Scoring Proficient or Better in English Language Arts (%)</w:t>
-      </w:r>
-      <w:r>
-        <w:rPr>
-          <w:rStyle w:val="VerbatimChar"/>
-        </w:rPr>
-        <w:t xml:space="preserve"> </w:t>
+        <w:t xml:space="preserve">Indicator:  3rd Graders Scoring Proficient or Better in English Language Arts (%) </w:t>
       </w:r>
       <w:r>
         <w:br/>
@@ -2378,13 +1752,7 @@
         <w:rPr>
           <w:rStyle w:val="VerbatimChar"/>
         </w:rPr>
-        <w:t xml:space="preserve">     Racial/Ethnic </w:t>
-      </w:r>
-      <w:r>
-        <w:rPr>
-          <w:rStyle w:val="VerbatimChar"/>
-        </w:rPr>
-        <w:t xml:space="preserve">Categories:  [race/eth placeholder] </w:t>
+        <w:t xml:space="preserve">     Racial/Ethnic Categories:  Asian / Pacific Islander, Two or More Races, Black, Asian, White, Filipino, Latinx, American Indian / Alaska Native, Native Hawaiian / Pacific Islander, Multiracial, Another Race, Southwest Asian / North African*^, Southwest Asian / North African / South Asian*^ </w:t>
       </w:r>
       <w:r>
         <w:br/>
@@ -2441,22 +1809,16 @@
         <w:rPr>
           <w:rStyle w:val="VerbatimChar"/>
         </w:rPr>
-        <w:t xml:space="preserve">     Link(s):  https://www.cde</w:t>
-      </w:r>
-      <w:r>
-        <w:rPr>
-          <w:rStyle w:val="VerbatimChar"/>
-        </w:rPr>
-        <w:t xml:space="preserve">.ca.gov/ds/ad/filesabd.asp </w:t>
-      </w:r>
-      <w:r>
-        <w:br/>
-      </w:r>
-      <w:r>
-        <w:rPr>
-          <w:rStyle w:val="VerbatimChar"/>
-        </w:rPr>
-        <w:t xml:space="preserve">     Racial/Ethnic Categories:  [race/eth placeholder] </w:t>
+        <w:t xml:space="preserve">     Link(s):  https://www.cde.ca.gov/ds/ad/filesabd.asp </w:t>
+      </w:r>
+      <w:r>
+        <w:br/>
+      </w:r>
+      <w:r>
+        <w:rPr>
+          <w:rStyle w:val="VerbatimChar"/>
+        </w:rPr>
+        <w:t xml:space="preserve">     Racial/Ethnic Categories:  Asian / Pacific Islander, Two or More Races, Black, Asian, White, Filipino, Latinx, American Indian / Alaska Native, Native Hawaiian / Pacific Islander, Multiracial, Another Race, Southwest Asian / North African*^, Southwest Asian / North African / South Asian*^ </w:t>
       </w:r>
     </w:p>
     <w:p>
@@ -2464,18 +1826,15 @@
         <w:br w:type="page"/>
       </w:r>
     </w:p>
+    <w:bookmarkEnd w:id="25"/>
+    <w:bookmarkStart w:id="26" w:name="health-care-access"/>
     <w:p>
       <w:pPr>
         <w:pStyle w:val="Heading1"/>
       </w:pPr>
-      <w:bookmarkStart w:id="8" w:name="health-care-access"/>
-      <w:bookmarkStart w:id="9" w:name="_Toc186713704"/>
-      <w:bookmarkEnd w:id="6"/>
-      <w:r>
-        <w:lastRenderedPageBreak/>
-        <w:t>Health Care Access</w:t>
-      </w:r>
-      <w:bookmarkEnd w:id="9"/>
+      <w:r>
+        <w:t xml:space="preserve">Health Care Access</w:t>
+      </w:r>
     </w:p>
     <w:p>
       <w:pPr>
@@ -2539,25 +1898,19 @@
         <w:rPr>
           <w:rStyle w:val="VerbatimChar"/>
         </w:rPr>
-        <w:t xml:space="preserve">     Racial/Ethnic Categories:  [race/eth placeholder] </w:t>
-      </w:r>
-      <w:r>
-        <w:br/>
-      </w:r>
-      <w:r>
-        <w:br/>
-      </w:r>
-      <w:r>
-        <w:rPr>
-          <w:rStyle w:val="VerbatimChar"/>
-        </w:rPr>
-        <w:t>Preventable Hospitalizati</w:t>
-      </w:r>
-      <w:r>
-        <w:rPr>
-          <w:rStyle w:val="VerbatimChar"/>
-        </w:rPr>
-        <w:t xml:space="preserve">ons </w:t>
+        <w:t xml:space="preserve">     Racial/Ethnic Categories:  Asian / Pacific Islander*, Black*, Asian*, White, Latinx, American Indian / Alaska Native*, Native Hawaiian / Pacific Islander*, Another Race*, Multiracial* </w:t>
+      </w:r>
+      <w:r>
+        <w:br/>
+      </w:r>
+      <w:r>
+        <w:br/>
+      </w:r>
+      <w:r>
+        <w:rPr>
+          <w:rStyle w:val="VerbatimChar"/>
+        </w:rPr>
+        <w:t xml:space="preserve">Preventable Hospitalizations </w:t>
       </w:r>
       <w:r>
         <w:br/>
@@ -2575,13 +1928,7 @@
         <w:rPr>
           <w:rStyle w:val="VerbatimChar"/>
         </w:rPr>
-        <w:t>Number of preventable hospitalizations per 100,000 people. The chronic composite of preventable hospitalizations (Prevention Quality Indicator #92) includes diabetes short- and long-term complications, chronic obstructive pulmonary disease (COPD), asthma in younger or older adults, hypertension, heart failure, uncontrolled diabetes, and lower-extremity amputations among patients with diabetes. Data are excluded for racial groups with fewer th</w:t>
-      </w:r>
-      <w:r>
-        <w:rPr>
-          <w:rStyle w:val="VerbatimChar"/>
-        </w:rPr>
-        <w:t xml:space="preserve">an 800 people. </w:t>
+        <w:t xml:space="preserve">Number of preventable hospitalizations per 100,000 people. The chronic composite of preventable hospitalizations (Prevention Quality Indicator #92) includes diabetes short- and long-term complications, chronic obstructive pulmonary disease (COPD), asthma in younger or older adults, hypertension, heart failure, uncontrolled diabetes, and lower-extremity amputations among patients with diabetes. Data are excluded for racial groups with fewer than 800 people. </w:t>
       </w:r>
       <w:r>
         <w:br/>
@@ -2617,7 +1964,7 @@
         <w:rPr>
           <w:rStyle w:val="VerbatimChar"/>
         </w:rPr>
-        <w:t xml:space="preserve">     Racial/Ethnic Categories:  [race/eth placeholder] </w:t>
+        <w:t xml:space="preserve">     Racial/Ethnic Categories:  Asian / Pacific Islander, Two or More Races, Black, Asian, White, Filipino, Latinx, American Indian / Alaska Native, Native Hawaiian / Pacific Islander, Multiracial, Another Race, Southwest Asian / North African*^, Southwest Asian / North African / South Asian*^ </w:t>
       </w:r>
       <w:r>
         <w:br/>
@@ -2665,13 +2012,7 @@
         <w:rPr>
           <w:rStyle w:val="VerbatimChar"/>
         </w:rPr>
-        <w:t xml:space="preserve">     Source:  Cal</w:t>
-      </w:r>
-      <w:r>
-        <w:rPr>
-          <w:rStyle w:val="VerbatimChar"/>
-        </w:rPr>
-        <w:t xml:space="preserve">ifornia Health Interview Survey (2011-2022) </w:t>
+        <w:t xml:space="preserve">     Source:  California Health Interview Survey (2011-2022) </w:t>
       </w:r>
       <w:r>
         <w:br/>
@@ -2689,7 +2030,7 @@
         <w:rPr>
           <w:rStyle w:val="VerbatimChar"/>
         </w:rPr>
-        <w:t xml:space="preserve">     Racial/Ethnic Categories:  [race/eth placeholder] </w:t>
+        <w:t xml:space="preserve">     Racial/Ethnic Categories:  White, Asian, Black, Latinx, American Indian / Alaska Native*^, Native Hawaiian / Pacific Islander*^, Multiracial, Another Race, Southwest Asian / North African*^ </w:t>
       </w:r>
       <w:r>
         <w:br/>
@@ -2719,38 +2060,25 @@
         <w:rPr>
           <w:rStyle w:val="VerbatimChar"/>
         </w:rPr>
-        <w:t>The number of infants born weighing less than 2,500 grams or about 5 lbs, 8 oz per 100 live births by race/ethnicity of birthing parent. Estimates for racial groups with fewer than ten births or areas with fewer than 100,000 people were excluded to protect privacy. SWANA data includes only foreign-born birthin</w:t>
-      </w:r>
-      <w:r>
-        <w:rPr>
-          <w:rStyle w:val="VerbatimChar"/>
-        </w:rPr>
-        <w:t xml:space="preserve">g parents. </w:t>
-      </w:r>
-      <w:r>
-        <w:br/>
-      </w:r>
-      <w:r>
-        <w:rPr>
-          <w:rStyle w:val="VerbatimChar"/>
-        </w:rPr>
-        <w:t xml:space="preserve"> </w:t>
-      </w:r>
-      <w:r>
-        <w:br/>
-      </w:r>
-      <w:r>
-        <w:rPr>
-          <w:rStyle w:val="VerbatimChar"/>
-        </w:rPr>
-        <w:t xml:space="preserve">     Source:  US Department of Health and Human Services, Centers for Disease Control and Prevention (CDC), National Center for Health Statistics, Division </w:t>
-      </w:r>
-      <w:r>
-        <w:rPr>
-          <w:rStyle w:val="VerbatimChar"/>
-        </w:rPr>
-        <w:lastRenderedPageBreak/>
-        <w:t xml:space="preserve">of Vital Statistics, CDC WONDER Online Database (2016-2022) </w:t>
+        <w:t xml:space="preserve">The number of infants born weighing less than 2,500 grams or about 5 lbs, 8 oz per 100 live births by race/ethnicity of birthing parent. Estimates for racial groups with fewer than ten births or areas with fewer than 100,000 people were excluded to protect privacy. SWANA data includes only foreign-born birthing parents. </w:t>
+      </w:r>
+      <w:r>
+        <w:br/>
+      </w:r>
+      <w:r>
+        <w:rPr>
+          <w:rStyle w:val="VerbatimChar"/>
+        </w:rPr>
+        <w:t xml:space="preserve"> </w:t>
+      </w:r>
+      <w:r>
+        <w:br/>
+      </w:r>
+      <w:r>
+        <w:rPr>
+          <w:rStyle w:val="VerbatimChar"/>
+        </w:rPr>
+        <w:t xml:space="preserve">     Source:  US Department of Health and Human Services, Centers for Disease Control and Prevention (CDC), National Center for Health Statistics, Division of Vital Statistics, CDC WONDER Online Database (2016-2022) </w:t>
       </w:r>
       <w:r>
         <w:br/>
@@ -2768,7 +2096,7 @@
         <w:rPr>
           <w:rStyle w:val="VerbatimChar"/>
         </w:rPr>
-        <w:t xml:space="preserve">     Racial/Ethnic Categories:  [race/eth placeholder] </w:t>
+        <w:t xml:space="preserve">     Racial/Ethnic Categories:  White, Asian, Black, Latinx, American Indian / Alaska Native*^, Native Hawaiian / Pacific Islander*^, Multiracial, Another Race, Southwest Asian / North African*^ </w:t>
       </w:r>
       <w:r>
         <w:br/>
@@ -2798,13 +2126,7 @@
         <w:rPr>
           <w:rStyle w:val="VerbatimChar"/>
         </w:rPr>
-        <w:t>Percentage of people whose Usual Source of Care is Doctor's Office, HMO, Kaiser</w:t>
-      </w:r>
-      <w:r>
-        <w:rPr>
-          <w:rStyle w:val="VerbatimChar"/>
-        </w:rPr>
-        <w:t xml:space="preserve">, Community or Government Clinic, or Hospital Clinic. SWANA data are from 2022 only. </w:t>
+        <w:t xml:space="preserve">Percentage of people whose Usual Source of Care is Doctor's Office, HMO, Kaiser, Community or Government Clinic, or Hospital Clinic. SWANA data are from 2022 only. </w:t>
       </w:r>
       <w:r>
         <w:br/>
@@ -2840,7 +2162,7 @@
         <w:rPr>
           <w:rStyle w:val="VerbatimChar"/>
         </w:rPr>
-        <w:t xml:space="preserve">     Racial/Ethnic Categories:  [race/eth placeholder] </w:t>
+        <w:t xml:space="preserve">     Racial/Ethnic Categories:  White, Asian, Black, Latinx, American Indian / Alaska Native*^, Native Hawaiian / Pacific Islander*^, Multiracial, Another Race, Southwest Asian / North African*^ </w:t>
       </w:r>
       <w:r>
         <w:br/>
@@ -2888,13 +2210,7 @@
         <w:rPr>
           <w:rStyle w:val="VerbatimChar"/>
         </w:rPr>
-        <w:t xml:space="preserve">     Source:  Robert Wood Johnson Foundation, County Health Rankings (2019-</w:t>
-      </w:r>
-      <w:r>
-        <w:rPr>
-          <w:rStyle w:val="VerbatimChar"/>
-        </w:rPr>
-        <w:t xml:space="preserve">2021); State rates by race: California State of Public Health - Summary Report 2024 (2020-22 data). </w:t>
+        <w:t xml:space="preserve">     Source:  Robert Wood Johnson Foundation, County Health Rankings (2019-2021); State rates by race: California State of Public Health - Summary Report 2024 (2020-22 data). </w:t>
       </w:r>
       <w:r>
         <w:br/>
@@ -2912,7 +2228,7 @@
         <w:rPr>
           <w:rStyle w:val="VerbatimChar"/>
         </w:rPr>
-        <w:t xml:space="preserve">     Racial/Ethnic Categories:  [race/eth placeholder] </w:t>
+        <w:t xml:space="preserve">     Racial/Ethnic Categories:  Asian / Pacific Islander, Two or More Races, Black, Asian, White, Filipino, Latinx, American Indian / Alaska Native, Native Hawaiian / Pacific Islander, Multiracial, Another Race, Southwest Asian / North African*^, Southwest Asian / North African / South Asian*^ </w:t>
       </w:r>
     </w:p>
     <w:p>
@@ -2920,18 +2236,15 @@
         <w:br w:type="page"/>
       </w:r>
     </w:p>
+    <w:bookmarkEnd w:id="26"/>
+    <w:bookmarkStart w:id="27" w:name="healthy-built-environment"/>
     <w:p>
       <w:pPr>
         <w:pStyle w:val="Heading1"/>
       </w:pPr>
-      <w:bookmarkStart w:id="10" w:name="healthy-built-environment"/>
-      <w:bookmarkStart w:id="11" w:name="_Toc186713705"/>
-      <w:bookmarkEnd w:id="8"/>
-      <w:r>
-        <w:lastRenderedPageBreak/>
-        <w:t>Healthy Built Environment</w:t>
-      </w:r>
-      <w:bookmarkEnd w:id="11"/>
+      <w:r>
+        <w:t xml:space="preserve">Healthy Built Environment</w:t>
+      </w:r>
     </w:p>
     <w:p>
       <w:pPr>
@@ -2995,7 +2308,7 @@
         <w:rPr>
           <w:rStyle w:val="VerbatimChar"/>
         </w:rPr>
-        <w:t xml:space="preserve">     Racial/Ethnic Categories:  [race/eth placeholder] </w:t>
+        <w:t xml:space="preserve">     Racial/Ethnic Categories:  White, Asian, Black, Latinx, American Indian / Alaska Native*^, Native Hawaiian / Pacific Islander*^, Multiracial, Another Race, Southwest Asian / North African*^ </w:t>
       </w:r>
       <w:r>
         <w:br/>
@@ -3025,37 +2338,19 @@
         <w:rPr>
           <w:rStyle w:val="VerbatimChar"/>
         </w:rPr>
-        <w:t>Proximity to hazardous sites, identified using the EnviroStor Cleanup Sites Database, Department of Toxic Substances Control. The databas</w:t>
-      </w:r>
-      <w:r>
-        <w:rPr>
-          <w:rStyle w:val="VerbatimChar"/>
-        </w:rPr>
-        <w:t>e includes: Federal Superfund, State Response, Corrective Action, School Cleanup, Voluntary Cleanup, Tiered Permit, Evaluation, Historical, and Military Evaluation sites. Hazardous substances can move off-site and impact surrounding communities through volatilization, groundwater plume migration, or windblown dust. Since the nature and the magnitude of the threat and burden posed by hazardous substances vary among the different types of sites as well as the site status, the indicator takes both into account</w:t>
-      </w:r>
-      <w:r>
-        <w:rPr>
-          <w:rStyle w:val="VerbatimChar"/>
-        </w:rPr>
-        <w:t xml:space="preserve">. Weights were also adjusted based on proximity to populated census blocks. Catalyst California calculated the number of weighted EnviroStor cleanup sites within buffered distances to populated blocks of census tracts. </w:t>
-      </w:r>
-      <w:r>
-        <w:br/>
-      </w:r>
-      <w:r>
-        <w:br/>
-      </w:r>
-      <w:r>
-        <w:rPr>
-          <w:rStyle w:val="VerbatimChar"/>
-        </w:rPr>
-        <w:t>Direct racial estimates of this indicator were unavailable for all California counties. Catalyst California indirectly estimated racial group exposure values by calculating weighted averages that link population data and the weighted number of sites at the area-level (census tract), to deri</w:t>
-      </w:r>
-      <w:r>
-        <w:rPr>
-          <w:rStyle w:val="VerbatimChar"/>
-        </w:rPr>
-        <w:t xml:space="preserve">ve estimates at county and state levels.  </w:t>
+        <w:t xml:space="preserve">Proximity to hazardous sites, identified using the EnviroStor Cleanup Sites Database, Department of Toxic Substances Control. The database includes: Federal Superfund, State Response, Corrective Action, School Cleanup, Voluntary Cleanup, Tiered Permit, Evaluation, Historical, and Military Evaluation sites. Hazardous substances can move off-site and impact surrounding communities through volatilization, groundwater plume migration, or windblown dust. Since the nature and the magnitude of the threat and burden posed by hazardous substances vary among the different types of sites as well as the site status, the indicator takes both into account. Weights were also adjusted based on proximity to populated census blocks. Catalyst California calculated the number of weighted EnviroStor cleanup sites within buffered distances to populated blocks of census tracts. </w:t>
+      </w:r>
+      <w:r>
+        <w:br/>
+      </w:r>
+      <w:r>
+        <w:br/>
+      </w:r>
+      <w:r>
+        <w:rPr>
+          <w:rStyle w:val="VerbatimChar"/>
+        </w:rPr>
+        <w:t xml:space="preserve">Direct racial estimates of this indicator were unavailable for all California counties. Catalyst California indirectly estimated racial group exposure values by calculating weighted averages that link population data and the weighted number of sites at the area-level (census tract), to derive estimates at county and state levels.  </w:t>
       </w:r>
       <w:r>
         <w:br/>
@@ -3091,7 +2386,7 @@
         <w:rPr>
           <w:rStyle w:val="VerbatimChar"/>
         </w:rPr>
-        <w:t xml:space="preserve">     Racial/Ethnic Categories:  [race/eth placeholder] </w:t>
+        <w:t xml:space="preserve">     Racial/Ethnic Categories:  White, Asian, Black, Latinx, American Indian / Alaska Native*^, Native Hawaiian / Pacific Islander*^, Multiracial, Another Race, Southwest Asian / North African*^ </w:t>
       </w:r>
       <w:r>
         <w:br/>
@@ -3121,13 +2416,7 @@
         <w:rPr>
           <w:rStyle w:val="VerbatimChar"/>
         </w:rPr>
-        <w:t>Weighted average of percentage of impervious land cover out of all land cover by race. Im</w:t>
-      </w:r>
-      <w:r>
-        <w:rPr>
-          <w:rStyle w:val="VerbatimChar"/>
-        </w:rPr>
-        <w:t xml:space="preserve">pervious land cover includes roads, roof tops, and parking lots. </w:t>
+        <w:t xml:space="preserve">Weighted average of percentage of impervious land cover out of all land cover by race. Impervious land cover includes roads, roof tops, and parking lots. </w:t>
       </w:r>
       <w:r>
         <w:br/>
@@ -3154,7 +2443,6 @@
         <w:rPr>
           <w:rStyle w:val="VerbatimChar"/>
         </w:rPr>
-        <w:lastRenderedPageBreak/>
         <w:t xml:space="preserve">     Link(s):  https://www.usgs.gov/centers/eros/science/national-land-cover-database, https://www.census.gov/programs-surveys/acs/ </w:t>
       </w:r>
       <w:r>
@@ -3164,7 +2452,7 @@
         <w:rPr>
           <w:rStyle w:val="VerbatimChar"/>
         </w:rPr>
-        <w:t xml:space="preserve">     Racial/Ethnic Categories:  [race/eth placeholder] </w:t>
+        <w:t xml:space="preserve">     Racial/Ethnic Categories:  White, Asian, Black, Latinx, American Indian / Alaska Native*^, Native Hawaiian / Pacific Islander*^, Multiracial, Another Race, Southwest Asian / North African*^ </w:t>
       </w:r>
       <w:r>
         <w:br/>
@@ -3194,13 +2482,7 @@
         <w:rPr>
           <w:rStyle w:val="VerbatimChar"/>
         </w:rPr>
-        <w:t>The Toxic Releases from Facilities score measur</w:t>
-      </w:r>
-      <w:r>
-        <w:rPr>
-          <w:rStyle w:val="VerbatimChar"/>
-        </w:rPr>
-        <w:t xml:space="preserve">es weighted concentrations of modeled chemical releases to air from facility emissions and off-site incineration. The higher the score, the more release exposure. Catalyst California estimated racial group exposure with weighted averages of census tract exposure and demographics. </w:t>
+        <w:t xml:space="preserve">The Toxic Releases from Facilities score measures weighted concentrations of modeled chemical releases to air from facility emissions and off-site incineration. The higher the score, the more release exposure. Catalyst California estimated racial group exposure with weighted averages of census tract exposure and demographics. </w:t>
       </w:r>
       <w:r>
         <w:br/>
@@ -3227,22 +2509,16 @@
         <w:rPr>
           <w:rStyle w:val="VerbatimChar"/>
         </w:rPr>
-        <w:t xml:space="preserve">     Link(s):  https://oehha.ca.gov/calenviroscreen/report/draft-calenviroscreen-40, https://www.</w:t>
-      </w:r>
-      <w:r>
-        <w:rPr>
-          <w:rStyle w:val="VerbatimChar"/>
-        </w:rPr>
-        <w:t xml:space="preserve">census.gov/programs-surveys/acs/ </w:t>
-      </w:r>
-      <w:r>
-        <w:br/>
-      </w:r>
-      <w:r>
-        <w:rPr>
-          <w:rStyle w:val="VerbatimChar"/>
-        </w:rPr>
-        <w:t xml:space="preserve">     Racial/Ethnic Categories:  [race/eth placeholder] </w:t>
+        <w:t xml:space="preserve">     Link(s):  https://oehha.ca.gov/calenviroscreen/report/draft-calenviroscreen-40, https://www.census.gov/programs-surveys/acs/ </w:t>
+      </w:r>
+      <w:r>
+        <w:br/>
+      </w:r>
+      <w:r>
+        <w:rPr>
+          <w:rStyle w:val="VerbatimChar"/>
+        </w:rPr>
+        <w:t xml:space="preserve">     Racial/Ethnic Categories:  White, Asian, Black, Latinx, American Indian / Alaska Native*^, Native Hawaiian / Pacific Islander*^, Multiracial, Another Race, Southwest Asian / North African*^ </w:t>
       </w:r>
       <w:r>
         <w:br/>
@@ -3308,7 +2584,7 @@
         <w:rPr>
           <w:rStyle w:val="VerbatimChar"/>
         </w:rPr>
-        <w:t xml:space="preserve">     Racial/Ethnic Categories:  [race/eth placeholder] </w:t>
+        <w:t xml:space="preserve">     Racial/Ethnic Categories:  White, Asian, Black, Latinx, American Indian / Alaska Native*^, Native Hawaiian / Pacific Islander*^, Multiracial, Another Race, Southwest Asian / North African*^ </w:t>
       </w:r>
       <w:r>
         <w:br/>
@@ -3329,13 +2605,7 @@
         <w:rPr>
           <w:rStyle w:val="VerbatimChar"/>
         </w:rPr>
-        <w:t>Indi</w:t>
-      </w:r>
-      <w:r>
-        <w:rPr>
-          <w:rStyle w:val="VerbatimChar"/>
-        </w:rPr>
-        <w:t xml:space="preserve">cator:  People ever Diagnosed with Asthma (%) </w:t>
+        <w:t xml:space="preserve">Indicator:  People ever Diagnosed with Asthma (%) </w:t>
       </w:r>
       <w:r>
         <w:br/>
@@ -3380,7 +2650,7 @@
         <w:rPr>
           <w:rStyle w:val="VerbatimChar"/>
         </w:rPr>
-        <w:t xml:space="preserve">     Racial/Ethnic Categories:  [race/eth placeholder] </w:t>
+        <w:t xml:space="preserve">     Racial/Ethnic Categories:  White, Asian, Black, Latinx, American Indian / Alaska Native*^, Native Hawaiian / Pacific Islander*^, Multiracial, Another Race, Southwest Asian / North African*^ </w:t>
       </w:r>
     </w:p>
     <w:p>
@@ -3388,18 +2658,15 @@
         <w:br w:type="page"/>
       </w:r>
     </w:p>
+    <w:bookmarkEnd w:id="27"/>
+    <w:bookmarkStart w:id="28" w:name="housing"/>
     <w:p>
       <w:pPr>
         <w:pStyle w:val="Heading1"/>
       </w:pPr>
-      <w:bookmarkStart w:id="12" w:name="housing"/>
-      <w:bookmarkStart w:id="13" w:name="_Toc186713706"/>
-      <w:bookmarkEnd w:id="10"/>
-      <w:r>
-        <w:lastRenderedPageBreak/>
-        <w:t>Housing</w:t>
-      </w:r>
-      <w:bookmarkEnd w:id="13"/>
+      <w:r>
+        <w:t xml:space="preserve">Housing</w:t>
+      </w:r>
     </w:p>
     <w:p>
       <w:pPr>
@@ -3463,7 +2730,7 @@
         <w:rPr>
           <w:rStyle w:val="VerbatimChar"/>
         </w:rPr>
-        <w:t xml:space="preserve">     Racial/Ethnic Categories:  [race/eth placeholder] </w:t>
+        <w:t xml:space="preserve">     Racial/Ethnic Categories:  Asian / Pacific Islander, Two or More Races, Black, Asian, White, Filipino, Latinx, American Indian / Alaska Native, Native Hawaiian / Pacific Islander, Multiracial, Another Race, Southwest Asian / North African*^, Southwest Asian / North African / South Asian*^ </w:t>
       </w:r>
       <w:r>
         <w:br/>
@@ -3529,13 +2796,7 @@
         <w:rPr>
           <w:rStyle w:val="VerbatimChar"/>
         </w:rPr>
-        <w:t xml:space="preserve">     Racial/Ethnic Categories:  [race</w:t>
-      </w:r>
-      <w:r>
-        <w:rPr>
-          <w:rStyle w:val="VerbatimChar"/>
-        </w:rPr>
-        <w:t xml:space="preserve">/eth placeholder] </w:t>
+        <w:t xml:space="preserve">     Racial/Ethnic Categories:  White, Asian, Black, Latinx, American Indian / Alaska Native*^, Native Hawaiian / Pacific Islander*^, Multiracial, Another Race, Southwest Asian / North African*^ </w:t>
       </w:r>
       <w:r>
         <w:br/>
@@ -3565,13 +2826,7 @@
         <w:rPr>
           <w:rStyle w:val="VerbatimChar"/>
         </w:rPr>
-        <w:t>The number of mortgage applications denied per 100 mortgage applications. Mortgage applications were for home purchases of one-to-four family dwellings. The loan would be secured by a first lien. Mortgage applications that resulted in loan origination or denial by the financial institution were included. Applications that were withdrawn, approved but not accepted, or incomplete were excluded from this analysis, a</w:t>
-      </w:r>
-      <w:r>
-        <w:rPr>
-          <w:rStyle w:val="VerbatimChar"/>
-        </w:rPr>
-        <w:t xml:space="preserve">s were estimates for groups with fewer than 15 mortgages originated. </w:t>
+        <w:t xml:space="preserve">The number of mortgage applications denied per 100 mortgage applications. Mortgage applications were for home purchases of one-to-four family dwellings. The loan would be secured by a first lien. Mortgage applications that resulted in loan origination or denial by the financial institution were included. Applications that were withdrawn, approved but not accepted, or incomplete were excluded from this analysis, as were estimates for groups with fewer than 15 mortgages originated. </w:t>
       </w:r>
       <w:r>
         <w:br/>
@@ -3607,7 +2862,7 @@
         <w:rPr>
           <w:rStyle w:val="VerbatimChar"/>
         </w:rPr>
-        <w:t xml:space="preserve">     Racial/Ethnic Categories:  [race/eth placeholder] </w:t>
+        <w:t xml:space="preserve">     Racial/Ethnic Categories:  White, Asian, Black, Latinx, American Indian / Alaska Native*^, Native Hawaiian / Pacific Islander*^, Multiracial, Another Race, Southwest Asian / North African*^ </w:t>
       </w:r>
       <w:r>
         <w:br/>
@@ -3637,13 +2892,7 @@
         <w:rPr>
           <w:rStyle w:val="VerbatimChar"/>
         </w:rPr>
-        <w:t>The number of owner-occupied housing units per 100 occupied housing units. Catalyst California excluded estimates with low reliability and based on fewer than 100 occupied housing units so that a small samp</w:t>
-      </w:r>
-      <w:r>
-        <w:rPr>
-          <w:rStyle w:val="VerbatimChar"/>
-        </w:rPr>
-        <w:t xml:space="preserve">le did not lead to general conclusions about a racial group. </w:t>
+        <w:t xml:space="preserve">The number of owner-occupied housing units per 100 occupied housing units. Catalyst California excluded estimates with low reliability and based on fewer than 100 occupied housing units so that a small sample did not lead to general conclusions about a racial group. </w:t>
       </w:r>
       <w:r>
         <w:br/>
@@ -3679,7 +2928,7 @@
         <w:rPr>
           <w:rStyle w:val="VerbatimChar"/>
         </w:rPr>
-        <w:t xml:space="preserve">     Racial/Ethnic Categories:  [race/eth placeholder] </w:t>
+        <w:t xml:space="preserve">     Racial/Ethnic Categories:  Asian / Pacific Islander*, Black*, Asian*, White, Latinx, American Indian / Alaska Native*, Native Hawaiian / Pacific Islander*, Another Race*, Multiracial* </w:t>
       </w:r>
       <w:r>
         <w:br/>
@@ -3700,7 +2949,6 @@
         <w:rPr>
           <w:rStyle w:val="VerbatimChar"/>
         </w:rPr>
-        <w:lastRenderedPageBreak/>
         <w:t xml:space="preserve">Indicator:  Housing Cost Burden (Renter) (%) </w:t>
       </w:r>
       <w:r>
@@ -3710,13 +2958,7 @@
         <w:rPr>
           <w:rStyle w:val="VerbatimChar"/>
         </w:rPr>
-        <w:t>The number of renter-occupied housing units where occupant spends more than 30% of income on housing costs, out of all renter-occupied housing units. Catalyst Califor</w:t>
-      </w:r>
-      <w:r>
-        <w:rPr>
-          <w:rStyle w:val="VerbatimChar"/>
-        </w:rPr>
-        <w:t xml:space="preserve">nia excluded estimates for groups with fewer than 100 renter-occupied housing units and unreliable estimates based on coefficient of variation. </w:t>
+        <w:t xml:space="preserve">The number of renter-occupied housing units where occupant spends more than 30% of income on housing costs, out of all renter-occupied housing units. Catalyst California excluded estimates for groups with fewer than 100 renter-occupied housing units and unreliable estimates based on coefficient of variation. </w:t>
       </w:r>
       <w:r>
         <w:br/>
@@ -3752,7 +2994,7 @@
         <w:rPr>
           <w:rStyle w:val="VerbatimChar"/>
         </w:rPr>
-        <w:t xml:space="preserve">     Racial/Ethnic Categories:  [race/eth placeholder] </w:t>
+        <w:t xml:space="preserve">     Racial/Ethnic Categories:  Asian / Pacific Islander, Two or More Races, Black, Asian, White, Filipino, Latinx, American Indian / Alaska Native, Native Hawaiian / Pacific Islander, Multiracial, Another Race, Southwest Asian / North African*^, Southwest Asian / North African / South Asian*^ </w:t>
       </w:r>
       <w:r>
         <w:br/>
@@ -3782,13 +3024,7 @@
         <w:rPr>
           <w:rStyle w:val="VerbatimChar"/>
         </w:rPr>
-        <w:t>Rate of eviction filings per 100 renter households in rel</w:t>
-      </w:r>
-      <w:r>
-        <w:rPr>
-          <w:rStyle w:val="VerbatimChar"/>
-        </w:rPr>
-        <w:t xml:space="preserve">ation to racial population residing in the area. Direct racial estimates of this indicator were unavailable for all California counties. Catalyst California indirectly estimated racial group exposure values by calculating weighted averages that link area-level (census tract) racial/ethnic population data with direct estimates of evictions. </w:t>
+        <w:t xml:space="preserve">Rate of eviction filings per 100 renter households in relation to racial population residing in the area. Direct racial estimates of this indicator were unavailable for all California counties. Catalyst California indirectly estimated racial group exposure values by calculating weighted averages that link area-level (census tract) racial/ethnic population data with direct estimates of evictions. </w:t>
       </w:r>
       <w:r>
         <w:br/>
@@ -3815,22 +3051,16 @@
         <w:rPr>
           <w:rStyle w:val="VerbatimChar"/>
         </w:rPr>
-        <w:t xml:space="preserve">     Link(s):  https://ev</w:t>
-      </w:r>
-      <w:r>
-        <w:rPr>
-          <w:rStyle w:val="VerbatimChar"/>
-        </w:rPr>
-        <w:t xml:space="preserve">ictionlab.org/get-the-data/, https://www.census.gov/programs-surveys/acs/ </w:t>
-      </w:r>
-      <w:r>
-        <w:br/>
-      </w:r>
-      <w:r>
-        <w:rPr>
-          <w:rStyle w:val="VerbatimChar"/>
-        </w:rPr>
-        <w:t xml:space="preserve">     Racial/Ethnic Categories:  [race/eth placeholder] </w:t>
+        <w:t xml:space="preserve">     Link(s):  https://evictionlab.org/get-the-data/, https://www.census.gov/programs-surveys/acs/ </w:t>
+      </w:r>
+      <w:r>
+        <w:br/>
+      </w:r>
+      <w:r>
+        <w:rPr>
+          <w:rStyle w:val="VerbatimChar"/>
+        </w:rPr>
+        <w:t xml:space="preserve">     Racial/Ethnic Categories:  Asian / Pacific Islander*, Black*, Asian*, White, Latinx, American Indian / Alaska Native*, Native Hawaiian / Pacific Islander*, Another Race*, Multiracial* </w:t>
       </w:r>
       <w:r>
         <w:br/>
@@ -3860,13 +3090,7 @@
         <w:rPr>
           <w:rStyle w:val="VerbatimChar"/>
         </w:rPr>
-        <w:t>The number of owner-occupied housing units where occupant spends more than 30% of income on housing costs, out of all owner-occupied housing units. Catalyst California excluded estimates for groups with fewer than 100 owner-occupied housing units and unreliable estimates based on coefficient of variation.</w:t>
-      </w:r>
-      <w:r>
-        <w:rPr>
-          <w:rStyle w:val="VerbatimChar"/>
-        </w:rPr>
-        <w:t xml:space="preserve"> </w:t>
+        <w:t xml:space="preserve">The number of owner-occupied housing units where occupant spends more than 30% of income on housing costs, out of all owner-occupied housing units. Catalyst California excluded estimates for groups with fewer than 100 owner-occupied housing units and unreliable estimates based on coefficient of variation. </w:t>
       </w:r>
       <w:r>
         <w:br/>
@@ -3902,7 +3126,7 @@
         <w:rPr>
           <w:rStyle w:val="VerbatimChar"/>
         </w:rPr>
-        <w:t xml:space="preserve">     Racial/Ethnic Categories:  [race/eth placeholder] </w:t>
+        <w:t xml:space="preserve">     Racial/Ethnic Categories:  Asian / Pacific Islander, Two or More Races, Black, Asian, White, Filipino, Latinx, American Indian / Alaska Native, Native Hawaiian / Pacific Islander, Multiracial, Another Race, Southwest Asian / North African*^, Southwest Asian / North African / South Asian*^ </w:t>
       </w:r>
       <w:r>
         <w:br/>
@@ -3932,44 +3156,25 @@
         <w:rPr>
           <w:rStyle w:val="VerbatimChar"/>
         </w:rPr>
-        <w:t>Rate per 10,000 of Foreclosed Real Estate Owned Properties (REO) in relation to racial population residing in the area. Direct racial estimates of this indicator were unavai</w:t>
-      </w:r>
-      <w:r>
-        <w:rPr>
-          <w:rStyle w:val="VerbatimChar"/>
-        </w:rPr>
-        <w:t xml:space="preserve">lable for all areas. Catalyst indirectly estimated racial group exposure values by calculating weighted averages that link area-level census tract population data with direct indicator estimates. Catalyst California screened out racial groups with fewer than 30 owner-occupied </w:t>
-      </w:r>
-      <w:r>
-        <w:rPr>
-          <w:rStyle w:val="VerbatimChar"/>
-        </w:rPr>
-        <w:lastRenderedPageBreak/>
-        <w:t xml:space="preserve">housing units to ensure small numbers did not lead to general conclusions about a racial group in a county or for the state. </w:t>
-      </w:r>
-      <w:r>
-        <w:br/>
-      </w:r>
-      <w:r>
-        <w:rPr>
-          <w:rStyle w:val="VerbatimChar"/>
-        </w:rPr>
-        <w:t xml:space="preserve"> </w:t>
-      </w:r>
-      <w:r>
-        <w:br/>
-      </w:r>
-      <w:r>
-        <w:rPr>
-          <w:rStyle w:val="VerbatimChar"/>
-        </w:rPr>
-        <w:t xml:space="preserve">     Source:  DataQuick (2017-2021); American Community Survey 5-Year Estimates, Tables B25003B-I (2017-202</w:t>
-      </w:r>
-      <w:r>
-        <w:rPr>
-          <w:rStyle w:val="VerbatimChar"/>
-        </w:rPr>
-        <w:t xml:space="preserve">1) </w:t>
+        <w:t xml:space="preserve">Rate per 10,000 of Foreclosed Real Estate Owned Properties (REO) in relation to racial population residing in the area. Direct racial estimates of this indicator were unavailable for all areas. Catalyst indirectly estimated racial group exposure values by calculating weighted averages that link area-level census tract population data with direct indicator estimates. Catalyst California screened out racial groups with fewer than 30 owner-occupied housing units to ensure small numbers did not lead to general conclusions about a racial group in a county or for the state. </w:t>
+      </w:r>
+      <w:r>
+        <w:br/>
+      </w:r>
+      <w:r>
+        <w:rPr>
+          <w:rStyle w:val="VerbatimChar"/>
+        </w:rPr>
+        <w:t xml:space="preserve"> </w:t>
+      </w:r>
+      <w:r>
+        <w:br/>
+      </w:r>
+      <w:r>
+        <w:rPr>
+          <w:rStyle w:val="VerbatimChar"/>
+        </w:rPr>
+        <w:t xml:space="preserve">     Source:  DataQuick (2017-2021); American Community Survey 5-Year Estimates, Tables B25003B-I (2017-2021) </w:t>
       </w:r>
       <w:r>
         <w:br/>
@@ -3987,7 +3192,7 @@
         <w:rPr>
           <w:rStyle w:val="VerbatimChar"/>
         </w:rPr>
-        <w:t xml:space="preserve">     Racial/Ethnic Categories:  [race/eth placeholder] </w:t>
+        <w:t xml:space="preserve">     Racial/Ethnic Categories:  Asian / Pacific Islander*, Black*, Asian*, White, Latinx, American Indian / Alaska Native*, Native Hawaiian / Pacific Islander*, Another Race*, Multiracial* </w:t>
       </w:r>
       <w:r>
         <w:br/>
@@ -4044,22 +3249,16 @@
         <w:rPr>
           <w:rStyle w:val="VerbatimChar"/>
         </w:rPr>
-        <w:t xml:space="preserve">     Link(s):  https://www.consumerfinance.gov/data-research/hmda</w:t>
-      </w:r>
-      <w:r>
-        <w:rPr>
-          <w:rStyle w:val="VerbatimChar"/>
-        </w:rPr>
-        <w:t xml:space="preserve">/historic-data/ </w:t>
-      </w:r>
-      <w:r>
-        <w:br/>
-      </w:r>
-      <w:r>
-        <w:rPr>
-          <w:rStyle w:val="VerbatimChar"/>
-        </w:rPr>
-        <w:t xml:space="preserve">     Racial/Ethnic Categories:  [race/eth placeholder] </w:t>
+        <w:t xml:space="preserve">     Link(s):  https://www.consumerfinance.gov/data-research/hmda/historic-data/ </w:t>
+      </w:r>
+      <w:r>
+        <w:br/>
+      </w:r>
+      <w:r>
+        <w:rPr>
+          <w:rStyle w:val="VerbatimChar"/>
+        </w:rPr>
+        <w:t xml:space="preserve">     Racial/Ethnic Categories:  White, Asian, Black, Latinx, American Indian / Alaska Native*^, Native Hawaiian / Pacific Islander*^, Multiracial, Another Race, Southwest Asian / North African*^ </w:t>
       </w:r>
       <w:r>
         <w:br/>
@@ -4107,13 +3306,7 @@
         <w:rPr>
           <w:rStyle w:val="VerbatimChar"/>
         </w:rPr>
-        <w:t xml:space="preserve">     Source:  American Community Survey </w:t>
-      </w:r>
-      <w:r>
-        <w:rPr>
-          <w:rStyle w:val="VerbatimChar"/>
-        </w:rPr>
-        <w:t xml:space="preserve">5-Year Estimates, Tables B25014B-I (2018-2022) </w:t>
+        <w:t xml:space="preserve">     Source:  American Community Survey 5-Year Estimates, Tables B25014B-I (2018-2022) </w:t>
       </w:r>
       <w:r>
         <w:br/>
@@ -4131,57 +3324,32 @@
         <w:rPr>
           <w:rStyle w:val="VerbatimChar"/>
         </w:rPr>
-        <w:t xml:space="preserve">     Racial/Ethnic Categories:  [race/eth placeholder] </w:t>
+        <w:t xml:space="preserve">     Racial/Ethnic Categories:  Asian / Pacific Islander*, Black*, Asian*, White, Latinx, American Indian / Alaska Native*, Native Hawaiian / Pacific Islander*, Another Race*, Multiracial* </w:t>
       </w:r>
     </w:p>
-    <w:bookmarkEnd w:id="12"/>
-    <w:sectPr>
-      <w:pgSz w:w="12240" w:h="15840"/>
-      <w:pgMar w:top="1440" w:right="1440" w:bottom="1440" w:left="1440" w:header="720" w:footer="720" w:gutter="0"/>
-      <w:cols w:space="720"/>
-    </w:sectPr>
+    <w:bookmarkEnd w:id="28"/>
+    <w:sectPr/>
   </w:body>
 </w:document>
 </file>
 
-<file path=word/endnotes.xml><?xml version="1.0" encoding="utf-8"?>
-<w:endnotes xmlns:wpc="http://schemas.microsoft.com/office/word/2010/wordprocessingCanvas" xmlns:cx="http://schemas.microsoft.com/office/drawing/2014/chartex" xmlns:cx1="http://schemas.microsoft.com/office/drawing/2015/9/8/chartex" xmlns:cx2="http://schemas.microsoft.com/office/drawing/2015/10/21/chartex" xmlns:cx3="http://schemas.microsoft.com/office/drawing/2016/5/9/chartex" xmlns:cx4="http://schemas.microsoft.com/office/drawing/2016/5/10/chartex" xmlns:cx5="http://schemas.microsoft.com/office/drawing/2016/5/11/chartex" xmlns:cx6="http://schemas.microsoft.com/office/drawing/2016/5/12/chartex" xmlns:cx7="http://schemas.microsoft.com/office/drawing/2016/5/13/chartex" xmlns:cx8="http://schemas.microsoft.com/office/drawing/2016/5/14/chartex" xmlns:mc="http://schemas.openxmlformats.org/markup-compatibility/2006" xmlns:aink="http://schemas.microsoft.com/office/drawing/2016/ink" xmlns:am3d="http://schemas.microsoft.com/office/drawing/2017/model3d" xmlns:o="urn:schemas-microsoft-com:office:office" xmlns:oel="http://schemas.microsoft.com/office/2019/extlst" xmlns:r="http://schemas.openxmlformats.org/officeDocument/2006/relationships" xmlns:m="http://schemas.openxmlformats.org/officeDocument/2006/math" xmlns:v="urn:schemas-microsoft-com:vml" xmlns:wp14="http://schemas.microsoft.com/office/word/2010/wordprocessingDrawing" xmlns:wp="http://schemas.openxmlformats.org/drawingml/2006/wordprocessingDrawing" xmlns:w10="urn:schemas-microsoft-com:office:word" xmlns:w="http://schemas.openxmlformats.org/wordprocessingml/2006/main" xmlns:w14="http://schemas.microsoft.com/office/word/2010/wordml" xmlns:w15="http://schemas.microsoft.com/office/word/2012/wordml" xmlns:w16cex="http://schemas.microsoft.com/office/word/2018/wordml/cex" xmlns:w16cid="http://schemas.microsoft.com/office/word/2016/wordml/cid" xmlns:w16="http://schemas.microsoft.com/office/word/2018/wordml" xmlns:w16du="http://schemas.microsoft.com/office/word/2023/wordml/word16du" xmlns:w16sdtdh="http://schemas.microsoft.com/office/word/2020/wordml/sdtdatahash" xmlns:w16se="http://schemas.microsoft.com/office/word/2015/wordml/symex" xmlns:wpg="http://schemas.microsoft.com/office/word/2010/wordprocessingGroup" xmlns:wpi="http://schemas.microsoft.com/office/word/2010/wordprocessingInk" xmlns:wne="http://schemas.microsoft.com/office/word/2006/wordml" xmlns:wps="http://schemas.microsoft.com/office/word/2010/wordprocessingShape" mc:Ignorable="w14 w15 w16se w16cid w16 w16cex w16sdtdh w16du wp14">
-  <w:endnote w:type="separator" w:id="-1">
-    <w:p>
-      <w:pPr>
-        <w:spacing w:after="0"/>
-      </w:pPr>
-      <w:r>
-        <w:separator/>
-      </w:r>
-    </w:p>
-  </w:endnote>
-  <w:endnote w:type="continuationSeparator" w:id="0">
-    <w:p>
-      <w:pPr>
-        <w:spacing w:after="0"/>
-      </w:pPr>
-      <w:r>
-        <w:continuationSeparator/>
-      </w:r>
-    </w:p>
-  </w:endnote>
-</w:endnotes>
+<file path=word/comments.xml><?xml version="1.0" encoding="utf-8"?>
+<w:comments xmlns:w="http://schemas.openxmlformats.org/wordprocessingml/2006/main" xmlns:m="http://schemas.openxmlformats.org/officeDocument/2006/math" xmlns:r="http://schemas.openxmlformats.org/officeDocument/2006/relationships" xmlns:o="urn:schemas-microsoft-com:office:office" xmlns:v="urn:schemas-microsoft-com:vml" xmlns:w10="urn:schemas-microsoft-com:office:word" xmlns:a="http://schemas.openxmlformats.org/drawingml/2006/main" xmlns:pic="http://schemas.openxmlformats.org/drawingml/2006/picture" xmlns:wp="http://schemas.openxmlformats.org/drawingml/2006/wordprocessingDrawing"/>
 </file>
 
 <file path=word/footnotes.xml><?xml version="1.0" encoding="utf-8"?>
-<w:footnotes xmlns:wpc="http://schemas.microsoft.com/office/word/2010/wordprocessingCanvas" xmlns:cx="http://schemas.microsoft.com/office/drawing/2014/chartex" xmlns:cx1="http://schemas.microsoft.com/office/drawing/2015/9/8/chartex" xmlns:cx2="http://schemas.microsoft.com/office/drawing/2015/10/21/chartex" xmlns:cx3="http://schemas.microsoft.com/office/drawing/2016/5/9/chartex" xmlns:cx4="http://schemas.microsoft.com/office/drawing/2016/5/10/chartex" xmlns:cx5="http://schemas.microsoft.com/office/drawing/2016/5/11/chartex" xmlns:cx6="http://schemas.microsoft.com/office/drawing/2016/5/12/chartex" xmlns:cx7="http://schemas.microsoft.com/office/drawing/2016/5/13/chartex" xmlns:cx8="http://schemas.microsoft.com/office/drawing/2016/5/14/chartex" xmlns:mc="http://schemas.openxmlformats.org/markup-compatibility/2006" xmlns:aink="http://schemas.microsoft.com/office/drawing/2016/ink" xmlns:am3d="http://schemas.microsoft.com/office/drawing/2017/model3d" xmlns:o="urn:schemas-microsoft-com:office:office" xmlns:oel="http://schemas.microsoft.com/office/2019/extlst" xmlns:r="http://schemas.openxmlformats.org/officeDocument/2006/relationships" xmlns:m="http://schemas.openxmlformats.org/officeDocument/2006/math" xmlns:v="urn:schemas-microsoft-com:vml" xmlns:wp14="http://schemas.microsoft.com/office/word/2010/wordprocessingDrawing" xmlns:wp="http://schemas.openxmlformats.org/drawingml/2006/wordprocessingDrawing" xmlns:w10="urn:schemas-microsoft-com:office:word" xmlns:w="http://schemas.openxmlformats.org/wordprocessingml/2006/main" xmlns:w14="http://schemas.microsoft.com/office/word/2010/wordml" xmlns:w15="http://schemas.microsoft.com/office/word/2012/wordml" xmlns:w16cex="http://schemas.microsoft.com/office/word/2018/wordml/cex" xmlns:w16cid="http://schemas.microsoft.com/office/word/2016/wordml/cid" xmlns:w16="http://schemas.microsoft.com/office/word/2018/wordml" xmlns:w16du="http://schemas.microsoft.com/office/word/2023/wordml/word16du" xmlns:w16sdtdh="http://schemas.microsoft.com/office/word/2020/wordml/sdtdatahash" xmlns:w16se="http://schemas.microsoft.com/office/word/2015/wordml/symex" xmlns:wpg="http://schemas.microsoft.com/office/word/2010/wordprocessingGroup" xmlns:wpi="http://schemas.microsoft.com/office/word/2010/wordprocessingInk" xmlns:wne="http://schemas.microsoft.com/office/word/2006/wordml" xmlns:wps="http://schemas.microsoft.com/office/word/2010/wordprocessingShape" mc:Ignorable="w14 w15 w16se w16cid w16 w16cex w16sdtdh w16du wp14">
+<w:footnotes xmlns:w="http://schemas.openxmlformats.org/wordprocessingml/2006/main" xmlns:m="http://schemas.openxmlformats.org/officeDocument/2006/math" xmlns:r="http://schemas.openxmlformats.org/officeDocument/2006/relationships" xmlns:o="urn:schemas-microsoft-com:office:office" xmlns:v="urn:schemas-microsoft-com:vml" xmlns:w10="urn:schemas-microsoft-com:office:word" xmlns:a="http://schemas.openxmlformats.org/drawingml/2006/main" xmlns:pic="http://schemas.openxmlformats.org/drawingml/2006/picture" xmlns:wp="http://schemas.openxmlformats.org/drawingml/2006/wordprocessingDrawing">
+  <w:footnote w:type="continuationSeparator" w:id="0">
+    <w:p>
+      <w:r>
+        <w:continuationSeparator/>
+      </w:r>
+    </w:p>
+  </w:footnote>
   <w:footnote w:type="separator" w:id="-1">
     <w:p>
       <w:r>
         <w:separator/>
-      </w:r>
-    </w:p>
-  </w:footnote>
-  <w:footnote w:type="continuationSeparator" w:id="0">
-    <w:p>
-      <w:r>
-        <w:continuationSeparator/>
       </w:r>
     </w:p>
   </w:footnote>
@@ -4189,11 +3357,10 @@
 </file>
 
 <file path=word/numbering.xml><?xml version="1.0" encoding="utf-8"?>
-<w:numbering xmlns:wpc="http://schemas.microsoft.com/office/word/2010/wordprocessingCanvas" xmlns:cx="http://schemas.microsoft.com/office/drawing/2014/chartex" xmlns:cx1="http://schemas.microsoft.com/office/drawing/2015/9/8/chartex" xmlns:cx2="http://schemas.microsoft.com/office/drawing/2015/10/21/chartex" xmlns:cx3="http://schemas.microsoft.com/office/drawing/2016/5/9/chartex" xmlns:cx4="http://schemas.microsoft.com/office/drawing/2016/5/10/chartex" xmlns:cx5="http://schemas.microsoft.com/office/drawing/2016/5/11/chartex" xmlns:cx6="http://schemas.microsoft.com/office/drawing/2016/5/12/chartex" xmlns:cx7="http://schemas.microsoft.com/office/drawing/2016/5/13/chartex" xmlns:cx8="http://schemas.microsoft.com/office/drawing/2016/5/14/chartex" xmlns:mc="http://schemas.openxmlformats.org/markup-compatibility/2006" xmlns:aink="http://schemas.microsoft.com/office/drawing/2016/ink" xmlns:am3d="http://schemas.microsoft.com/office/drawing/2017/model3d" xmlns:o="urn:schemas-microsoft-com:office:office" xmlns:oel="http://schemas.microsoft.com/office/2019/extlst" xmlns:r="http://schemas.openxmlformats.org/officeDocument/2006/relationships" xmlns:m="http://schemas.openxmlformats.org/officeDocument/2006/math" xmlns:v="urn:schemas-microsoft-com:vml" xmlns:wp14="http://schemas.microsoft.com/office/word/2010/wordprocessingDrawing" xmlns:wp="http://schemas.openxmlformats.org/drawingml/2006/wordprocessingDrawing" xmlns:w10="urn:schemas-microsoft-com:office:word" xmlns:w="http://schemas.openxmlformats.org/wordprocessingml/2006/main" xmlns:w14="http://schemas.microsoft.com/office/word/2010/wordml" xmlns:w15="http://schemas.microsoft.com/office/word/2012/wordml" xmlns:w16cex="http://schemas.microsoft.com/office/word/2018/wordml/cex" xmlns:w16cid="http://schemas.microsoft.com/office/word/2016/wordml/cid" xmlns:w16="http://schemas.microsoft.com/office/word/2018/wordml" xmlns:w16du="http://schemas.microsoft.com/office/word/2023/wordml/word16du" xmlns:w16sdtdh="http://schemas.microsoft.com/office/word/2020/wordml/sdtdatahash" xmlns:w16se="http://schemas.microsoft.com/office/word/2015/wordml/symex" xmlns:wpg="http://schemas.microsoft.com/office/word/2010/wordprocessingGroup" xmlns:wpi="http://schemas.microsoft.com/office/word/2010/wordprocessingInk" xmlns:wne="http://schemas.microsoft.com/office/word/2006/wordml" xmlns:wps="http://schemas.microsoft.com/office/word/2010/wordprocessingShape" mc:Ignorable="w14 w15 w16se w16cid w16 w16cex w16sdtdh w16du wp14">
-  <w:abstractNum w:abstractNumId="0" w15:restartNumberingAfterBreak="0">
-    <w:nsid w:val="0000A990"/>
+<w:numbering xmlns:w="http://schemas.openxmlformats.org/wordprocessingml/2006/main">
+  <w:abstractNum w:abstractNumId="990">
+    <w:nsid w:val="A990"/>
     <w:multiLevelType w:val="multilevel"/>
-    <w:tmpl w:val="1A64D7EC"/>
     <w:lvl w:ilvl="0">
       <w:numFmt w:val="bullet"/>
       <w:lvlText w:val=" "/>
@@ -4267,21 +3434,21 @@
       </w:pPr>
     </w:lvl>
   </w:abstractNum>
-  <w:num w:numId="1" w16cid:durableId="660618227">
-    <w:abstractNumId w:val="0"/>
+  <w:num w:numId="1000">
+    <w:abstractNumId w:val="990"/>
   </w:num>
 </w:numbering>
 </file>
 
 <file path=word/styles.xml><?xml version="1.0" encoding="utf-8"?>
-<w:styles xmlns:mc="http://schemas.openxmlformats.org/markup-compatibility/2006" xmlns:r="http://schemas.openxmlformats.org/officeDocument/2006/relationships" xmlns:w="http://schemas.openxmlformats.org/wordprocessingml/2006/main" xmlns:w14="http://schemas.microsoft.com/office/word/2010/wordml" xmlns:w15="http://schemas.microsoft.com/office/word/2012/wordml" xmlns:w16cex="http://schemas.microsoft.com/office/word/2018/wordml/cex" xmlns:w16cid="http://schemas.microsoft.com/office/word/2016/wordml/cid" xmlns:w16="http://schemas.microsoft.com/office/word/2018/wordml" xmlns:w16du="http://schemas.microsoft.com/office/word/2023/wordml/word16du" xmlns:w16sdtdh="http://schemas.microsoft.com/office/word/2020/wordml/sdtdatahash" xmlns:w16se="http://schemas.microsoft.com/office/word/2015/wordml/symex" mc:Ignorable="w14 w15 w16se w16cid w16 w16cex w16sdtdh w16du">
+<w:styles xmlns:r="http://schemas.openxmlformats.org/officeDocument/2006/relationships" xmlns:w="http://schemas.openxmlformats.org/wordprocessingml/2006/main">
   <w:docDefaults>
     <w:rPrDefault>
       <w:rPr>
-        <w:rFonts w:asciiTheme="minorHAnsi" w:eastAsiaTheme="minorHAnsi" w:hAnsiTheme="minorHAnsi" w:cstheme="minorBidi"/>
+        <w:rFonts w:asciiTheme="minorHAnsi" w:cstheme="minorBidi" w:eastAsiaTheme="minorHAnsi" w:hAnsiTheme="minorHAnsi"/>
         <w:sz w:val="24"/>
         <w:szCs w:val="24"/>
-        <w:lang w:val="en-US" w:eastAsia="en-US" w:bidi="ar-SA"/>
+        <w:lang w:bidi="ar-SA" w:eastAsia="en-US" w:val="en-US"/>
       </w:rPr>
     </w:rPrDefault>
     <w:pPrDefault>
@@ -4290,258 +3457,134 @@
       </w:pPr>
     </w:pPrDefault>
   </w:docDefaults>
-  <w:latentStyles w:defLockedState="0" w:defUIPriority="0" w:defSemiHidden="0" w:defUnhideWhenUsed="0" w:defQFormat="0" w:count="376">
-    <w:lsdException w:name="toc 1" w:uiPriority="39"/>
-    <w:lsdException w:name="Hyperlink" w:uiPriority="99"/>
-    <w:lsdException w:name="Normal Table" w:semiHidden="1" w:unhideWhenUsed="1"/>
-    <w:lsdException w:name="Table Simple 1" w:semiHidden="1" w:unhideWhenUsed="1"/>
-    <w:lsdException w:name="Table Simple 2" w:semiHidden="1" w:unhideWhenUsed="1"/>
-    <w:lsdException w:name="Table Simple 3" w:semiHidden="1" w:unhideWhenUsed="1"/>
-    <w:lsdException w:name="Table Classic 1" w:semiHidden="1" w:unhideWhenUsed="1"/>
-    <w:lsdException w:name="Table Classic 2" w:semiHidden="1" w:unhideWhenUsed="1"/>
-    <w:lsdException w:name="Table Classic 3" w:semiHidden="1" w:unhideWhenUsed="1"/>
-    <w:lsdException w:name="Table Classic 4" w:semiHidden="1" w:unhideWhenUsed="1"/>
-    <w:lsdException w:name="Table Colorful 1" w:semiHidden="1" w:unhideWhenUsed="1"/>
-    <w:lsdException w:name="Table Colorful 2" w:semiHidden="1" w:unhideWhenUsed="1"/>
-    <w:lsdException w:name="Table Colorful 3" w:semiHidden="1" w:unhideWhenUsed="1"/>
-    <w:lsdException w:name="Table Columns 1" w:semiHidden="1" w:unhideWhenUsed="1"/>
-    <w:lsdException w:name="Table Columns 2" w:semiHidden="1" w:unhideWhenUsed="1"/>
-    <w:lsdException w:name="Table Columns 3" w:semiHidden="1" w:unhideWhenUsed="1"/>
-    <w:lsdException w:name="Table Columns 4" w:semiHidden="1" w:unhideWhenUsed="1"/>
-    <w:lsdException w:name="Table Columns 5" w:semiHidden="1" w:unhideWhenUsed="1"/>
-    <w:lsdException w:name="Table Grid 1" w:semiHidden="1" w:unhideWhenUsed="1"/>
-    <w:lsdException w:name="Table Grid 2" w:semiHidden="1" w:unhideWhenUsed="1"/>
-    <w:lsdException w:name="Table Grid 3" w:semiHidden="1" w:unhideWhenUsed="1"/>
-    <w:lsdException w:name="Table Grid 4" w:semiHidden="1" w:unhideWhenUsed="1"/>
-    <w:lsdException w:name="Table Grid 5" w:semiHidden="1" w:unhideWhenUsed="1"/>
-    <w:lsdException w:name="Table Grid 6" w:semiHidden="1" w:unhideWhenUsed="1"/>
-    <w:lsdException w:name="Table Grid 7" w:semiHidden="1" w:unhideWhenUsed="1"/>
-    <w:lsdException w:name="Table Grid 8" w:semiHidden="1" w:unhideWhenUsed="1"/>
-    <w:lsdException w:name="Table List 1" w:semiHidden="1" w:unhideWhenUsed="1"/>
-    <w:lsdException w:name="Table List 2" w:semiHidden="1" w:unhideWhenUsed="1"/>
-    <w:lsdException w:name="Table List 3" w:semiHidden="1" w:unhideWhenUsed="1"/>
-    <w:lsdException w:name="Table List 4" w:semiHidden="1" w:unhideWhenUsed="1"/>
-    <w:lsdException w:name="Table List 5" w:semiHidden="1" w:unhideWhenUsed="1"/>
-    <w:lsdException w:name="Table List 6" w:semiHidden="1" w:unhideWhenUsed="1"/>
-    <w:lsdException w:name="Table List 7" w:semiHidden="1" w:unhideWhenUsed="1"/>
-    <w:lsdException w:name="Table List 8" w:semiHidden="1" w:unhideWhenUsed="1"/>
-    <w:lsdException w:name="Table 3D effects 1" w:semiHidden="1" w:unhideWhenUsed="1"/>
-    <w:lsdException w:name="Table 3D effects 2" w:semiHidden="1" w:unhideWhenUsed="1"/>
-    <w:lsdException w:name="Table 3D effects 3" w:semiHidden="1" w:unhideWhenUsed="1"/>
-    <w:lsdException w:name="Table Contemporary" w:semiHidden="1" w:unhideWhenUsed="1"/>
-    <w:lsdException w:name="Table Elegant" w:semiHidden="1" w:unhideWhenUsed="1"/>
-    <w:lsdException w:name="Table Professional" w:semiHidden="1" w:unhideWhenUsed="1"/>
-    <w:lsdException w:name="Table Subtle 1" w:semiHidden="1" w:unhideWhenUsed="1"/>
-    <w:lsdException w:name="Table Subtle 2" w:semiHidden="1" w:unhideWhenUsed="1"/>
-    <w:lsdException w:name="Table Web 1" w:semiHidden="1" w:unhideWhenUsed="1"/>
-    <w:lsdException w:name="Table Web 2" w:semiHidden="1" w:unhideWhenUsed="1"/>
-    <w:lsdException w:name="Table Web 3" w:semiHidden="1" w:unhideWhenUsed="1"/>
-    <w:lsdException w:name="Table Theme" w:semiHidden="1" w:unhideWhenUsed="1"/>
-    <w:lsdException w:name="Light Shading"/>
-    <w:lsdException w:name="Light List"/>
-    <w:lsdException w:name="Light Grid"/>
-    <w:lsdException w:name="Medium Shading 1"/>
-    <w:lsdException w:name="Medium Shading 2"/>
-    <w:lsdException w:name="Medium List 1"/>
-    <w:lsdException w:name="Medium List 2"/>
-    <w:lsdException w:name="Medium Grid 1"/>
-    <w:lsdException w:name="Medium Grid 2"/>
-    <w:lsdException w:name="Medium Grid 3"/>
-    <w:lsdException w:name="Dark List"/>
-    <w:lsdException w:name="Colorful Shading"/>
-    <w:lsdException w:name="Colorful List"/>
-    <w:lsdException w:name="Colorful Grid"/>
-    <w:lsdException w:name="Light Shading Accent 1"/>
-    <w:lsdException w:name="Light List Accent 1"/>
-    <w:lsdException w:name="Light Grid Accent 1"/>
-    <w:lsdException w:name="Medium Shading 1 Accent 1"/>
-    <w:lsdException w:name="Medium Shading 2 Accent 1"/>
-    <w:lsdException w:name="Medium List 1 Accent 1"/>
-    <w:lsdException w:name="Medium List 2 Accent 1"/>
-    <w:lsdException w:name="Medium Grid 1 Accent 1"/>
-    <w:lsdException w:name="Medium Grid 2 Accent 1"/>
-    <w:lsdException w:name="Medium Grid 3 Accent 1"/>
-    <w:lsdException w:name="Dark List Accent 1"/>
-    <w:lsdException w:name="Colorful Shading Accent 1"/>
-    <w:lsdException w:name="Colorful List Accent 1"/>
-    <w:lsdException w:name="Colorful Grid Accent 1"/>
-    <w:lsdException w:name="Light Shading Accent 2"/>
-    <w:lsdException w:name="Light List Accent 2"/>
-    <w:lsdException w:name="Light Grid Accent 2"/>
-    <w:lsdException w:name="Medium Shading 1 Accent 2"/>
-    <w:lsdException w:name="Medium Shading 2 Accent 2"/>
-    <w:lsdException w:name="Medium List 1 Accent 2"/>
-    <w:lsdException w:name="Medium List 2 Accent 2"/>
-    <w:lsdException w:name="Medium Grid 1 Accent 2"/>
-    <w:lsdException w:name="Medium Grid 2 Accent 2"/>
-    <w:lsdException w:name="Medium Grid 3 Accent 2"/>
-    <w:lsdException w:name="Dark List Accent 2"/>
-    <w:lsdException w:name="Colorful Shading Accent 2"/>
-    <w:lsdException w:name="Colorful List Accent 2"/>
-    <w:lsdException w:name="Colorful Grid Accent 2"/>
-    <w:lsdException w:name="Light Shading Accent 3"/>
-    <w:lsdException w:name="Light List Accent 3"/>
-    <w:lsdException w:name="Light Grid Accent 3"/>
-    <w:lsdException w:name="Medium Shading 1 Accent 3"/>
-    <w:lsdException w:name="Medium Shading 2 Accent 3"/>
-    <w:lsdException w:name="Medium List 1 Accent 3"/>
-    <w:lsdException w:name="Medium List 2 Accent 3"/>
-    <w:lsdException w:name="Medium Grid 1 Accent 3"/>
-    <w:lsdException w:name="Medium Grid 2 Accent 3"/>
-    <w:lsdException w:name="Medium Grid 3 Accent 3"/>
-    <w:lsdException w:name="Dark List Accent 3"/>
-    <w:lsdException w:name="Colorful Shading Accent 3"/>
-    <w:lsdException w:name="Colorful List Accent 3"/>
-    <w:lsdException w:name="Colorful Grid Accent 3"/>
-    <w:lsdException w:name="Light Shading Accent 4"/>
-    <w:lsdException w:name="Light List Accent 4"/>
-    <w:lsdException w:name="Light Grid Accent 4"/>
-    <w:lsdException w:name="Medium Shading 1 Accent 4"/>
-    <w:lsdException w:name="Medium Shading 2 Accent 4"/>
-    <w:lsdException w:name="Medium List 1 Accent 4"/>
-    <w:lsdException w:name="Medium List 2 Accent 4"/>
-    <w:lsdException w:name="Medium Grid 1 Accent 4"/>
-    <w:lsdException w:name="Medium Grid 2 Accent 4"/>
-    <w:lsdException w:name="Medium Grid 3 Accent 4"/>
-    <w:lsdException w:name="Dark List Accent 4"/>
-    <w:lsdException w:name="Colorful Shading Accent 4"/>
-    <w:lsdException w:name="Colorful List Accent 4"/>
-    <w:lsdException w:name="Colorful Grid Accent 4"/>
-    <w:lsdException w:name="Light Shading Accent 5"/>
-    <w:lsdException w:name="Light List Accent 5"/>
-    <w:lsdException w:name="Light Grid Accent 5"/>
-    <w:lsdException w:name="Medium Shading 1 Accent 5"/>
-    <w:lsdException w:name="Medium Shading 2 Accent 5"/>
-    <w:lsdException w:name="Medium List 1 Accent 5"/>
-    <w:lsdException w:name="Medium List 2 Accent 5"/>
-    <w:lsdException w:name="Medium Grid 1 Accent 5"/>
-    <w:lsdException w:name="Medium Grid 2 Accent 5"/>
-    <w:lsdException w:name="Medium Grid 3 Accent 5"/>
-    <w:lsdException w:name="Dark List Accent 5"/>
-    <w:lsdException w:name="Colorful Shading Accent 5"/>
-    <w:lsdException w:name="Colorful List Accent 5"/>
-    <w:lsdException w:name="Colorful Grid Accent 5"/>
-    <w:lsdException w:name="Light Shading Accent 6"/>
-    <w:lsdException w:name="Light List Accent 6"/>
-    <w:lsdException w:name="Light Grid Accent 6"/>
-    <w:lsdException w:name="Medium Shading 1 Accent 6"/>
-    <w:lsdException w:name="Medium Shading 2 Accent 6"/>
-    <w:lsdException w:name="Medium List 1 Accent 6"/>
-    <w:lsdException w:name="Medium List 2 Accent 6"/>
-    <w:lsdException w:name="Medium Grid 1 Accent 6"/>
-    <w:lsdException w:name="Medium Grid 2 Accent 6"/>
-    <w:lsdException w:name="Medium Grid 3 Accent 6"/>
-    <w:lsdException w:name="Dark List Accent 6"/>
-    <w:lsdException w:name="Colorful Shading Accent 6"/>
-    <w:lsdException w:name="Colorful List Accent 6"/>
-    <w:lsdException w:name="Colorful Grid Accent 6"/>
-    <w:lsdException w:name="Grid Table 4" w:uiPriority="49"/>
-    <w:lsdException w:name="Grid Table 5 Dark" w:uiPriority="50"/>
-    <w:lsdException w:name="Grid Table 6 Colorful" w:uiPriority="51"/>
-    <w:lsdException w:name="Grid Table 7 Colorful" w:uiPriority="52"/>
-    <w:lsdException w:name="Grid Table 1 Light Accent 1" w:uiPriority="46"/>
-    <w:lsdException w:name="Grid Table 2 Accent 1" w:uiPriority="47"/>
-    <w:lsdException w:name="Grid Table 3 Accent 1" w:uiPriority="48"/>
-    <w:lsdException w:name="Grid Table 4 Accent 1" w:uiPriority="49"/>
-    <w:lsdException w:name="Grid Table 5 Dark Accent 1" w:uiPriority="50"/>
-    <w:lsdException w:name="Grid Table 6 Colorful Accent 1" w:uiPriority="51"/>
-    <w:lsdException w:name="Grid Table 7 Colorful Accent 1" w:uiPriority="52"/>
-    <w:lsdException w:name="Grid Table 1 Light Accent 2" w:uiPriority="46"/>
-    <w:lsdException w:name="Grid Table 2 Accent 2" w:uiPriority="47"/>
-    <w:lsdException w:name="Grid Table 3 Accent 2" w:uiPriority="48"/>
-    <w:lsdException w:name="Grid Table 4 Accent 2" w:uiPriority="49"/>
-    <w:lsdException w:name="Grid Table 5 Dark Accent 2" w:uiPriority="50"/>
-    <w:lsdException w:name="Grid Table 6 Colorful Accent 2" w:uiPriority="51"/>
-    <w:lsdException w:name="Grid Table 7 Colorful Accent 2" w:uiPriority="52"/>
-    <w:lsdException w:name="Grid Table 1 Light Accent 3" w:uiPriority="46"/>
-    <w:lsdException w:name="Grid Table 2 Accent 3" w:uiPriority="47"/>
-    <w:lsdException w:name="Grid Table 3 Accent 3" w:uiPriority="48"/>
-    <w:lsdException w:name="Grid Table 4 Accent 3" w:uiPriority="49"/>
-    <w:lsdException w:name="Grid Table 5 Dark Accent 3" w:uiPriority="50"/>
-    <w:lsdException w:name="Grid Table 6 Colorful Accent 3" w:uiPriority="51"/>
-    <w:lsdException w:name="Grid Table 7 Colorful Accent 3" w:uiPriority="52"/>
-    <w:lsdException w:name="Grid Table 1 Light Accent 4" w:uiPriority="46"/>
-    <w:lsdException w:name="Grid Table 2 Accent 4" w:uiPriority="47"/>
-    <w:lsdException w:name="Grid Table 3 Accent 4" w:uiPriority="48"/>
-    <w:lsdException w:name="Grid Table 4 Accent 4" w:uiPriority="49"/>
-    <w:lsdException w:name="Grid Table 5 Dark Accent 4" w:uiPriority="50"/>
-    <w:lsdException w:name="Grid Table 6 Colorful Accent 4" w:uiPriority="51"/>
-    <w:lsdException w:name="Grid Table 7 Colorful Accent 4" w:uiPriority="52"/>
-    <w:lsdException w:name="Grid Table 1 Light Accent 5" w:uiPriority="46"/>
-    <w:lsdException w:name="Grid Table 2 Accent 5" w:uiPriority="47"/>
-    <w:lsdException w:name="Grid Table 3 Accent 5" w:uiPriority="48"/>
-    <w:lsdException w:name="Grid Table 4 Accent 5" w:uiPriority="49"/>
-    <w:lsdException w:name="Grid Table 5 Dark Accent 5" w:uiPriority="50"/>
-    <w:lsdException w:name="Grid Table 6 Colorful Accent 5" w:uiPriority="51"/>
-    <w:lsdException w:name="Grid Table 7 Colorful Accent 5" w:uiPriority="52"/>
-    <w:lsdException w:name="Grid Table 1 Light Accent 6" w:uiPriority="46"/>
-    <w:lsdException w:name="Grid Table 2 Accent 6" w:uiPriority="47"/>
-    <w:lsdException w:name="Grid Table 3 Accent 6" w:uiPriority="48"/>
-    <w:lsdException w:name="Grid Table 4 Accent 6" w:uiPriority="49"/>
-    <w:lsdException w:name="Grid Table 5 Dark Accent 6" w:uiPriority="50"/>
-    <w:lsdException w:name="Grid Table 6 Colorful Accent 6" w:uiPriority="51"/>
-    <w:lsdException w:name="Grid Table 7 Colorful Accent 6" w:uiPriority="52"/>
-    <w:lsdException w:name="List Table 1 Light" w:uiPriority="46"/>
-    <w:lsdException w:name="List Table 2" w:uiPriority="47"/>
-    <w:lsdException w:name="List Table 3" w:uiPriority="48"/>
-    <w:lsdException w:name="List Table 4" w:uiPriority="49"/>
-    <w:lsdException w:name="List Table 5 Dark" w:uiPriority="50"/>
-    <w:lsdException w:name="List Table 6 Colorful" w:uiPriority="51"/>
-    <w:lsdException w:name="List Table 7 Colorful" w:uiPriority="52"/>
-    <w:lsdException w:name="List Table 1 Light Accent 1" w:uiPriority="46"/>
-    <w:lsdException w:name="List Table 2 Accent 1" w:uiPriority="47"/>
-    <w:lsdException w:name="List Table 3 Accent 1" w:uiPriority="48"/>
-    <w:lsdException w:name="List Table 4 Accent 1" w:uiPriority="49"/>
-    <w:lsdException w:name="List Table 5 Dark Accent 1" w:uiPriority="50"/>
-    <w:lsdException w:name="List Table 6 Colorful Accent 1" w:uiPriority="51"/>
-    <w:lsdException w:name="List Table 7 Colorful Accent 1" w:uiPriority="52"/>
-    <w:lsdException w:name="List Table 1 Light Accent 2" w:uiPriority="46"/>
-    <w:lsdException w:name="List Table 2 Accent 2" w:uiPriority="47"/>
-    <w:lsdException w:name="List Table 3 Accent 2" w:uiPriority="48"/>
-    <w:lsdException w:name="List Table 4 Accent 2" w:uiPriority="49"/>
-    <w:lsdException w:name="List Table 5 Dark Accent 2" w:uiPriority="50"/>
-    <w:lsdException w:name="List Table 6 Colorful Accent 2" w:uiPriority="51"/>
-    <w:lsdException w:name="List Table 7 Colorful Accent 2" w:uiPriority="52"/>
-    <w:lsdException w:name="List Table 1 Light Accent 3" w:uiPriority="46"/>
-    <w:lsdException w:name="List Table 2 Accent 3" w:uiPriority="47"/>
-    <w:lsdException w:name="List Table 3 Accent 3" w:uiPriority="48"/>
-    <w:lsdException w:name="List Table 4 Accent 3" w:uiPriority="49"/>
-    <w:lsdException w:name="List Table 5 Dark Accent 3" w:uiPriority="50"/>
-    <w:lsdException w:name="List Table 6 Colorful Accent 3" w:uiPriority="51"/>
-    <w:lsdException w:name="List Table 7 Colorful Accent 3" w:uiPriority="52"/>
-    <w:lsdException w:name="List Table 1 Light Accent 4" w:uiPriority="46"/>
-    <w:lsdException w:name="List Table 2 Accent 4" w:uiPriority="47"/>
-    <w:lsdException w:name="List Table 3 Accent 4" w:uiPriority="48"/>
-    <w:lsdException w:name="List Table 4 Accent 4" w:uiPriority="49"/>
-    <w:lsdException w:name="List Table 5 Dark Accent 4" w:uiPriority="50"/>
-    <w:lsdException w:name="List Table 6 Colorful Accent 4" w:uiPriority="51"/>
-    <w:lsdException w:name="List Table 7 Colorful Accent 4" w:uiPriority="52"/>
-    <w:lsdException w:name="List Table 1 Light Accent 5" w:uiPriority="46"/>
-    <w:lsdException w:name="List Table 2 Accent 5" w:uiPriority="47"/>
-    <w:lsdException w:name="List Table 3 Accent 5" w:uiPriority="48"/>
-    <w:lsdException w:name="List Table 4 Accent 5" w:uiPriority="49"/>
-    <w:lsdException w:name="List Table 5 Dark Accent 5" w:uiPriority="50"/>
-    <w:lsdException w:name="List Table 6 Colorful Accent 5" w:uiPriority="51"/>
-    <w:lsdException w:name="List Table 7 Colorful Accent 5" w:uiPriority="52"/>
-    <w:lsdException w:name="List Table 1 Light Accent 6" w:uiPriority="46"/>
-    <w:lsdException w:name="List Table 2 Accent 6" w:uiPriority="47"/>
-    <w:lsdException w:name="List Table 3 Accent 6" w:uiPriority="48"/>
-    <w:lsdException w:name="List Table 4 Accent 6" w:uiPriority="49"/>
-    <w:lsdException w:name="List Table 5 Dark Accent 6" w:uiPriority="50"/>
-    <w:lsdException w:name="List Table 6 Colorful Accent 6" w:uiPriority="51"/>
-    <w:lsdException w:name="List Table 7 Colorful Accent 6" w:uiPriority="52"/>
-    <w:lsdException w:name="Mention" w:semiHidden="1" w:uiPriority="99" w:unhideWhenUsed="1"/>
-    <w:lsdException w:name="Smart Hyperlink" w:semiHidden="1" w:uiPriority="99" w:unhideWhenUsed="1"/>
-    <w:lsdException w:name="Hashtag" w:semiHidden="1" w:uiPriority="99" w:unhideWhenUsed="1"/>
-    <w:lsdException w:name="Unresolved Mention" w:semiHidden="1" w:uiPriority="99" w:unhideWhenUsed="1"/>
-    <w:lsdException w:name="Smart Link" w:semiHidden="1" w:uiPriority="99" w:unhideWhenUsed="1"/>
-  </w:latentStyles>
-  <w:style w:type="paragraph" w:default="1" w:styleId="Normal">
+  <w:latentStyles w:count="276" w:defLockedState="0" w:defQFormat="0" w:defSemiHidden="0" w:defUIPriority="0" w:defUnhideWhenUsed="0"/>
+  <w:style w:default="1" w:styleId="Normal" w:type="paragraph">
     <w:name w:val="Normal"/>
     <w:qFormat/>
   </w:style>
-  <w:style w:type="paragraph" w:styleId="Heading1">
-    <w:name w:val="heading 1"/>
+  <w:style w:styleId="BodyText" w:type="paragraph">
+    <w:name w:val="Body Text"/>
+    <w:basedOn w:val="Normal"/>
+    <w:link w:val="BodyTextChar"/>
+    <w:pPr>
+      <w:spacing w:after="180" w:before="180"/>
+    </w:pPr>
+    <w:qFormat/>
+  </w:style>
+  <w:style w:customStyle="1" w:styleId="FirstParagraph" w:type="paragraph">
+    <w:name w:val="First Paragraph"/>
+    <w:basedOn w:val="BodyText"/>
+    <w:next w:val="BodyText"/>
+    <w:qFormat/>
+  </w:style>
+  <w:style w:customStyle="1" w:styleId="Compact" w:type="paragraph">
+    <w:name w:val="Compact"/>
+    <w:basedOn w:val="BodyText"/>
+    <w:qFormat/>
+    <w:pPr>
+      <w:spacing w:after="36" w:before="36"/>
+    </w:pPr>
+  </w:style>
+  <w:style w:styleId="Title" w:type="paragraph">
+    <w:name w:val="Title"/>
+    <w:basedOn w:val="Normal"/>
+    <w:next w:val="BodyText"/>
+    <w:qFormat/>
+    <w:pPr>
+      <w:keepNext/>
+      <w:keepLines/>
+      <w:spacing w:after="240" w:before="480"/>
+      <w:jc w:val="center"/>
+    </w:pPr>
+    <w:rPr>
+      <w:rFonts w:asciiTheme="majorHAnsi" w:cstheme="majorBidi" w:eastAsiaTheme="majorEastAsia" w:hAnsiTheme="majorHAnsi"/>
+      <w:b/>
+      <w:bCs/>
+      <w:color w:themeColor="accent1" w:themeShade="B5" w:val="345A8A"/>
+      <w:sz w:val="36"/>
+      <w:szCs w:val="36"/>
+    </w:rPr>
+  </w:style>
+  <w:style w:styleId="Subtitle" w:type="paragraph">
+    <w:name w:val="Subtitle"/>
+    <w:basedOn w:val="Title"/>
+    <w:next w:val="BodyText"/>
+    <w:qFormat/>
+    <w:pPr>
+      <w:keepNext/>
+      <w:keepLines/>
+      <w:spacing w:after="240" w:before="240"/>
+      <w:jc w:val="center"/>
+    </w:pPr>
+    <w:rPr>
+      <w:sz w:val="30"/>
+      <w:szCs w:val="30"/>
+    </w:rPr>
+  </w:style>
+  <w:style w:customStyle="1" w:styleId="Author" w:type="paragraph">
+    <w:name w:val="Author"/>
+    <w:next w:val="BodyText"/>
+    <w:qFormat/>
+    <w:pPr>
+      <w:keepNext/>
+      <w:keepLines/>
+      <w:jc w:val="center"/>
+    </w:pPr>
+  </w:style>
+  <w:style w:styleId="Date" w:type="paragraph">
+    <w:name w:val="Date"/>
+    <w:next w:val="BodyText"/>
+    <w:qFormat/>
+    <w:pPr>
+      <w:keepNext/>
+      <w:keepLines/>
+      <w:jc w:val="center"/>
+    </w:pPr>
+  </w:style>
+  <w:style w:customStyle="1" w:styleId="AbstractTitle" w:type="paragraph">
+    <w:name w:val="Abstract Title"/>
+    <w:basedOn w:val="Normal"/>
+    <w:next w:val="Abstract"/>
+    <w:qFormat/>
+    <w:pPr>
+      <w:keepNext/>
+      <w:keepLines/>
+      <w:jc w:val="center"/>
+      <w:spacing w:after="0" w:before="300"/>
+    </w:pPr>
+    <w:rPr>
+      <w:sz w:val="20"/>
+      <w:szCs w:val="20"/>
+      <w:b/>
+      <w:color w:val="345A8A"/>
+      &gt;
+    </w:rPr>
+  </w:style>
+  <w:style w:customStyle="1" w:styleId="Abstract" w:type="paragraph">
+    <w:name w:val="Abstract"/>
+    <w:basedOn w:val="Normal"/>
+    <w:next w:val="BodyText"/>
+    <w:qFormat/>
+    <w:pPr>
+      <w:keepNext/>
+      <w:keepLines/>
+      <w:spacing w:after="300" w:before="100"/>
+    </w:pPr>
+    <w:rPr>
+      <w:sz w:val="20"/>
+      <w:szCs w:val="20"/>
+    </w:rPr>
+  </w:style>
+  <w:style w:styleId="Bibliography" w:type="paragraph">
+    <w:name w:val="Bibliography"/>
+    <w:basedOn w:val="Normal"/>
+    <w:next w:val="Bibliography"/>
+    <w:qFormat/>
+    <w:pPr/>
+    <w:rPr/>
+  </w:style>
+  <w:style w:styleId="Heading1" w:type="paragraph">
+    <w:name w:val="Heading 1"/>
     <w:basedOn w:val="Normal"/>
     <w:next w:val="BodyText"/>
     <w:uiPriority w:val="9"/>
@@ -4549,20 +3592,20 @@
     <w:pPr>
       <w:keepNext/>
       <w:keepLines/>
-      <w:spacing w:before="480" w:after="0"/>
+      <w:spacing w:after="0" w:before="480"/>
       <w:outlineLvl w:val="0"/>
     </w:pPr>
     <w:rPr>
-      <w:rFonts w:asciiTheme="majorHAnsi" w:eastAsiaTheme="majorEastAsia" w:hAnsiTheme="majorHAnsi" w:cstheme="majorBidi"/>
+      <w:rFonts w:asciiTheme="majorHAnsi" w:cstheme="majorBidi" w:eastAsiaTheme="majorEastAsia" w:hAnsiTheme="majorHAnsi"/>
       <w:b/>
       <w:bCs/>
-      <w:color w:val="4F81BD" w:themeColor="accent1"/>
+      <w:color w:themeColor="accent1" w:val="4F81BD"/>
       <w:sz w:val="32"/>
       <w:szCs w:val="32"/>
     </w:rPr>
   </w:style>
-  <w:style w:type="paragraph" w:styleId="Heading2">
-    <w:name w:val="heading 2"/>
+  <w:style w:styleId="Heading2" w:type="paragraph">
+    <w:name w:val="Heading 2"/>
     <w:basedOn w:val="Normal"/>
     <w:next w:val="BodyText"/>
     <w:uiPriority w:val="9"/>
@@ -4571,20 +3614,20 @@
     <w:pPr>
       <w:keepNext/>
       <w:keepLines/>
-      <w:spacing w:before="200" w:after="0"/>
+      <w:spacing w:after="0" w:before="200"/>
       <w:outlineLvl w:val="1"/>
     </w:pPr>
     <w:rPr>
-      <w:rFonts w:asciiTheme="majorHAnsi" w:eastAsiaTheme="majorEastAsia" w:hAnsiTheme="majorHAnsi" w:cstheme="majorBidi"/>
+      <w:rFonts w:asciiTheme="majorHAnsi" w:cstheme="majorBidi" w:eastAsiaTheme="majorEastAsia" w:hAnsiTheme="majorHAnsi"/>
       <w:b/>
       <w:bCs/>
-      <w:color w:val="4F81BD" w:themeColor="accent1"/>
+      <w:color w:themeColor="accent1" w:val="4F81BD"/>
       <w:sz w:val="28"/>
       <w:szCs w:val="28"/>
     </w:rPr>
   </w:style>
-  <w:style w:type="paragraph" w:styleId="Heading3">
-    <w:name w:val="heading 3"/>
+  <w:style w:styleId="Heading3" w:type="paragraph">
+    <w:name w:val="Heading 3"/>
     <w:basedOn w:val="Normal"/>
     <w:next w:val="BodyText"/>
     <w:uiPriority w:val="9"/>
@@ -4593,18 +3636,20 @@
     <w:pPr>
       <w:keepNext/>
       <w:keepLines/>
-      <w:spacing w:before="200" w:after="0"/>
+      <w:spacing w:after="0" w:before="200"/>
       <w:outlineLvl w:val="2"/>
     </w:pPr>
     <w:rPr>
-      <w:rFonts w:asciiTheme="majorHAnsi" w:eastAsiaTheme="majorEastAsia" w:hAnsiTheme="majorHAnsi" w:cstheme="majorBidi"/>
+      <w:rFonts w:asciiTheme="majorHAnsi" w:cstheme="majorBidi" w:eastAsiaTheme="majorEastAsia" w:hAnsiTheme="majorHAnsi"/>
       <w:b/>
       <w:bCs/>
-      <w:color w:val="4F81BD" w:themeColor="accent1"/>
-    </w:rPr>
-  </w:style>
-  <w:style w:type="paragraph" w:styleId="Heading4">
-    <w:name w:val="heading 4"/>
+      <w:color w:themeColor="accent1" w:val="4F81BD"/>
+      <w:sz w:val="24"/>
+      <w:szCs w:val="24"/>
+    </w:rPr>
+  </w:style>
+  <w:style w:styleId="Heading4" w:type="paragraph">
+    <w:name w:val="Heading 4"/>
     <w:basedOn w:val="Normal"/>
     <w:next w:val="BodyText"/>
     <w:uiPriority w:val="9"/>
@@ -4613,18 +3658,20 @@
     <w:pPr>
       <w:keepNext/>
       <w:keepLines/>
-      <w:spacing w:before="200" w:after="0"/>
+      <w:spacing w:after="0" w:before="200"/>
       <w:outlineLvl w:val="3"/>
     </w:pPr>
     <w:rPr>
-      <w:rFonts w:asciiTheme="majorHAnsi" w:eastAsiaTheme="majorEastAsia" w:hAnsiTheme="majorHAnsi" w:cstheme="majorBidi"/>
+      <w:rFonts w:asciiTheme="majorHAnsi" w:cstheme="majorBidi" w:eastAsiaTheme="majorEastAsia" w:hAnsiTheme="majorHAnsi"/>
+      <w:i/>
       <w:bCs/>
-      <w:i/>
-      <w:color w:val="4F81BD" w:themeColor="accent1"/>
-    </w:rPr>
-  </w:style>
-  <w:style w:type="paragraph" w:styleId="Heading5">
-    <w:name w:val="heading 5"/>
+      <w:color w:themeColor="accent1" w:val="4F81BD"/>
+      <w:sz w:val="24"/>
+      <w:szCs w:val="24"/>
+    </w:rPr>
+  </w:style>
+  <w:style w:styleId="Heading5" w:type="paragraph">
+    <w:name w:val="Heading 5"/>
     <w:basedOn w:val="Normal"/>
     <w:next w:val="BodyText"/>
     <w:uiPriority w:val="9"/>
@@ -4633,17 +3680,19 @@
     <w:pPr>
       <w:keepNext/>
       <w:keepLines/>
-      <w:spacing w:before="200" w:after="0"/>
+      <w:spacing w:after="0" w:before="200"/>
       <w:outlineLvl w:val="4"/>
     </w:pPr>
     <w:rPr>
-      <w:rFonts w:asciiTheme="majorHAnsi" w:eastAsiaTheme="majorEastAsia" w:hAnsiTheme="majorHAnsi" w:cstheme="majorBidi"/>
+      <w:rFonts w:asciiTheme="majorHAnsi" w:cstheme="majorBidi" w:eastAsiaTheme="majorEastAsia" w:hAnsiTheme="majorHAnsi"/>
       <w:iCs/>
-      <w:color w:val="4F81BD" w:themeColor="accent1"/>
-    </w:rPr>
-  </w:style>
-  <w:style w:type="paragraph" w:styleId="Heading6">
-    <w:name w:val="heading 6"/>
+      <w:color w:themeColor="accent1" w:val="4F81BD"/>
+      <w:sz w:val="24"/>
+      <w:szCs w:val="24"/>
+    </w:rPr>
+  </w:style>
+  <w:style w:styleId="Heading6" w:type="paragraph">
+    <w:name w:val="Heading 6"/>
     <w:basedOn w:val="Normal"/>
     <w:next w:val="BodyText"/>
     <w:uiPriority w:val="9"/>
@@ -4652,16 +3701,18 @@
     <w:pPr>
       <w:keepNext/>
       <w:keepLines/>
-      <w:spacing w:before="200" w:after="0"/>
+      <w:spacing w:after="0" w:before="200"/>
       <w:outlineLvl w:val="5"/>
     </w:pPr>
     <w:rPr>
-      <w:rFonts w:asciiTheme="majorHAnsi" w:eastAsiaTheme="majorEastAsia" w:hAnsiTheme="majorHAnsi" w:cstheme="majorBidi"/>
-      <w:color w:val="4F81BD" w:themeColor="accent1"/>
-    </w:rPr>
-  </w:style>
-  <w:style w:type="paragraph" w:styleId="Heading7">
-    <w:name w:val="heading 7"/>
+      <w:rFonts w:asciiTheme="majorHAnsi" w:cstheme="majorBidi" w:eastAsiaTheme="majorEastAsia" w:hAnsiTheme="majorHAnsi"/>
+      <w:color w:themeColor="accent1" w:val="4F81BD"/>
+      <w:sz w:val="24"/>
+      <w:szCs w:val="24"/>
+    </w:rPr>
+  </w:style>
+  <w:style w:styleId="Heading7" w:type="paragraph">
+    <w:name w:val="Heading 7"/>
     <w:basedOn w:val="Normal"/>
     <w:next w:val="BodyText"/>
     <w:uiPriority w:val="9"/>
@@ -4670,16 +3721,18 @@
     <w:pPr>
       <w:keepNext/>
       <w:keepLines/>
-      <w:spacing w:before="200" w:after="0"/>
+      <w:spacing w:after="0" w:before="200"/>
       <w:outlineLvl w:val="6"/>
     </w:pPr>
     <w:rPr>
-      <w:rFonts w:asciiTheme="majorHAnsi" w:eastAsiaTheme="majorEastAsia" w:hAnsiTheme="majorHAnsi" w:cstheme="majorBidi"/>
-      <w:color w:val="4F81BD" w:themeColor="accent1"/>
-    </w:rPr>
-  </w:style>
-  <w:style w:type="paragraph" w:styleId="Heading8">
-    <w:name w:val="heading 8"/>
+      <w:rFonts w:asciiTheme="majorHAnsi" w:cstheme="majorBidi" w:eastAsiaTheme="majorEastAsia" w:hAnsiTheme="majorHAnsi"/>
+      <w:color w:themeColor="accent1" w:val="4F81BD"/>
+      <w:sz w:val="24"/>
+      <w:szCs w:val="24"/>
+    </w:rPr>
+  </w:style>
+  <w:style w:styleId="Heading8" w:type="paragraph">
+    <w:name w:val="Heading 8"/>
     <w:basedOn w:val="Normal"/>
     <w:next w:val="BodyText"/>
     <w:uiPriority w:val="9"/>
@@ -4688,16 +3741,18 @@
     <w:pPr>
       <w:keepNext/>
       <w:keepLines/>
-      <w:spacing w:before="200" w:after="0"/>
+      <w:spacing w:after="0" w:before="200"/>
       <w:outlineLvl w:val="7"/>
     </w:pPr>
     <w:rPr>
-      <w:rFonts w:asciiTheme="majorHAnsi" w:eastAsiaTheme="majorEastAsia" w:hAnsiTheme="majorHAnsi" w:cstheme="majorBidi"/>
-      <w:color w:val="4F81BD" w:themeColor="accent1"/>
-    </w:rPr>
-  </w:style>
-  <w:style w:type="paragraph" w:styleId="Heading9">
-    <w:name w:val="heading 9"/>
+      <w:rFonts w:asciiTheme="majorHAnsi" w:cstheme="majorBidi" w:eastAsiaTheme="majorEastAsia" w:hAnsiTheme="majorHAnsi"/>
+      <w:color w:themeColor="accent1" w:val="4F81BD"/>
+      <w:sz w:val="24"/>
+      <w:szCs w:val="24"/>
+    </w:rPr>
+  </w:style>
+  <w:style w:styleId="Heading9" w:type="paragraph">
+    <w:name w:val="Heading 9"/>
     <w:basedOn w:val="Normal"/>
     <w:next w:val="BodyText"/>
     <w:uiPriority w:val="9"/>
@@ -4706,155 +3761,17 @@
     <w:pPr>
       <w:keepNext/>
       <w:keepLines/>
-      <w:spacing w:before="200" w:after="0"/>
+      <w:spacing w:after="0" w:before="200"/>
       <w:outlineLvl w:val="8"/>
     </w:pPr>
     <w:rPr>
-      <w:rFonts w:asciiTheme="majorHAnsi" w:eastAsiaTheme="majorEastAsia" w:hAnsiTheme="majorHAnsi" w:cstheme="majorBidi"/>
-      <w:color w:val="4F81BD" w:themeColor="accent1"/>
-    </w:rPr>
-  </w:style>
-  <w:style w:type="character" w:default="1" w:styleId="DefaultParagraphFont">
-    <w:name w:val="Default Paragraph Font"/>
-    <w:uiPriority w:val="1"/>
-    <w:semiHidden/>
-    <w:unhideWhenUsed/>
-  </w:style>
-  <w:style w:type="table" w:default="1" w:styleId="TableNormal">
-    <w:name w:val="Normal Table"/>
-    <w:uiPriority w:val="99"/>
-    <w:semiHidden/>
-    <w:unhideWhenUsed/>
-    <w:tblPr>
-      <w:tblInd w:w="0" w:type="dxa"/>
-      <w:tblCellMar>
-        <w:top w:w="0" w:type="dxa"/>
-        <w:left w:w="108" w:type="dxa"/>
-        <w:bottom w:w="0" w:type="dxa"/>
-        <w:right w:w="108" w:type="dxa"/>
-      </w:tblCellMar>
-    </w:tblPr>
-  </w:style>
-  <w:style w:type="numbering" w:default="1" w:styleId="NoList">
-    <w:name w:val="No List"/>
-    <w:uiPriority w:val="99"/>
-    <w:semiHidden/>
-    <w:unhideWhenUsed/>
-  </w:style>
-  <w:style w:type="paragraph" w:styleId="BodyText">
-    <w:name w:val="Body Text"/>
-    <w:basedOn w:val="Normal"/>
-    <w:qFormat/>
-    <w:pPr>
-      <w:spacing w:before="180" w:after="180"/>
-    </w:pPr>
-  </w:style>
-  <w:style w:type="paragraph" w:customStyle="1" w:styleId="FirstParagraph">
-    <w:name w:val="First Paragraph"/>
-    <w:basedOn w:val="BodyText"/>
-    <w:next w:val="BodyText"/>
-    <w:qFormat/>
-  </w:style>
-  <w:style w:type="paragraph" w:customStyle="1" w:styleId="Compact">
-    <w:name w:val="Compact"/>
-    <w:basedOn w:val="BodyText"/>
-    <w:qFormat/>
-    <w:pPr>
-      <w:spacing w:before="36" w:after="36"/>
-    </w:pPr>
-  </w:style>
-  <w:style w:type="paragraph" w:styleId="Title">
-    <w:name w:val="Title"/>
-    <w:basedOn w:val="Normal"/>
-    <w:next w:val="BodyText"/>
-    <w:qFormat/>
-    <w:pPr>
-      <w:keepNext/>
-      <w:keepLines/>
-      <w:spacing w:before="480" w:after="240"/>
-      <w:jc w:val="center"/>
-    </w:pPr>
-    <w:rPr>
-      <w:rFonts w:asciiTheme="majorHAnsi" w:eastAsiaTheme="majorEastAsia" w:hAnsiTheme="majorHAnsi" w:cstheme="majorBidi"/>
-      <w:b/>
-      <w:bCs/>
-      <w:color w:val="345A8A" w:themeColor="accent1" w:themeShade="B5"/>
-      <w:sz w:val="36"/>
-      <w:szCs w:val="36"/>
-    </w:rPr>
-  </w:style>
-  <w:style w:type="paragraph" w:styleId="Subtitle">
-    <w:name w:val="Subtitle"/>
-    <w:basedOn w:val="Title"/>
-    <w:next w:val="BodyText"/>
-    <w:qFormat/>
-    <w:pPr>
-      <w:spacing w:before="240"/>
-    </w:pPr>
-    <w:rPr>
-      <w:sz w:val="30"/>
-      <w:szCs w:val="30"/>
-    </w:rPr>
-  </w:style>
-  <w:style w:type="paragraph" w:customStyle="1" w:styleId="Author">
-    <w:name w:val="Author"/>
-    <w:next w:val="BodyText"/>
-    <w:qFormat/>
-    <w:pPr>
-      <w:keepNext/>
-      <w:keepLines/>
-      <w:jc w:val="center"/>
-    </w:pPr>
-  </w:style>
-  <w:style w:type="paragraph" w:styleId="Date">
-    <w:name w:val="Date"/>
-    <w:next w:val="BodyText"/>
-    <w:qFormat/>
-    <w:pPr>
-      <w:keepNext/>
-      <w:keepLines/>
-      <w:jc w:val="center"/>
-    </w:pPr>
-  </w:style>
-  <w:style w:type="paragraph" w:customStyle="1" w:styleId="AbstractTitle">
-    <w:name w:val="Abstract Title"/>
-    <w:basedOn w:val="Normal"/>
-    <w:next w:val="Abstract"/>
-    <w:qFormat/>
-    <w:pPr>
-      <w:keepNext/>
-      <w:keepLines/>
-      <w:spacing w:before="300" w:after="0"/>
-      <w:jc w:val="center"/>
-    </w:pPr>
-    <w:rPr>
-      <w:b/>
-      <w:color w:val="345A8A"/>
-      <w:sz w:val="20"/>
-      <w:szCs w:val="20"/>
-    </w:rPr>
-  </w:style>
-  <w:style w:type="paragraph" w:customStyle="1" w:styleId="Abstract">
-    <w:name w:val="Abstract"/>
-    <w:basedOn w:val="Normal"/>
-    <w:next w:val="BodyText"/>
-    <w:qFormat/>
-    <w:pPr>
-      <w:keepNext/>
-      <w:keepLines/>
-      <w:spacing w:before="100" w:after="300"/>
-    </w:pPr>
-    <w:rPr>
-      <w:sz w:val="20"/>
-      <w:szCs w:val="20"/>
-    </w:rPr>
-  </w:style>
-  <w:style w:type="paragraph" w:styleId="Bibliography">
-    <w:name w:val="Bibliography"/>
-    <w:basedOn w:val="Normal"/>
-    <w:qFormat/>
-  </w:style>
-  <w:style w:type="paragraph" w:styleId="BlockText">
+      <w:rFonts w:asciiTheme="majorHAnsi" w:cstheme="majorBidi" w:eastAsiaTheme="majorEastAsia" w:hAnsiTheme="majorHAnsi"/>
+      <w:color w:themeColor="accent1" w:val="4F81BD"/>
+      <w:sz w:val="24"/>
+      <w:szCs w:val="24"/>
+    </w:rPr>
+  </w:style>
+  <w:style w:styleId="BlockText" w:type="paragraph">
     <w:name w:val="Block Text"/>
     <w:basedOn w:val="BodyText"/>
     <w:next w:val="BodyText"/>
@@ -4862,57 +3779,67 @@
     <w:unhideWhenUsed/>
     <w:qFormat/>
     <w:pPr>
-      <w:spacing w:before="100" w:after="100"/>
-      <w:ind w:left="480" w:right="480"/>
+      <w:spacing w:after="100" w:before="100"/>
+      <w:ind w:firstLine="0" w:left="480" w:right="480"/>
     </w:pPr>
   </w:style>
-  <w:style w:type="paragraph" w:styleId="FootnoteText">
-    <w:name w:val="footnote text"/>
+  <w:style w:styleId="FootnoteText" w:type="paragraph">
+    <w:name w:val="Footnote Text"/>
     <w:basedOn w:val="Normal"/>
+    <w:next w:val="FootnoteText"/>
     <w:uiPriority w:val="9"/>
     <w:unhideWhenUsed/>
     <w:qFormat/>
   </w:style>
-  <w:style w:type="paragraph" w:customStyle="1" w:styleId="FootnoteBlockText">
+  <w:style w:styleId="FootnoteBlockText" w:type="paragraph">
     <w:name w:val="Footnote Block Text"/>
+    <w:basedOn w:val="Footnote Text"/>
+    <w:next w:val="Footnote Text"/>
     <w:uiPriority w:val="9"/>
     <w:unhideWhenUsed/>
     <w:qFormat/>
     <w:pPr>
-      <w:spacing w:before="100" w:after="100"/>
-      <w:ind w:left="480" w:right="480"/>
+      <w:spacing w:after="100" w:before="100"/>
+      <w:ind w:firstLine="0" w:left="480" w:right="480"/>
     </w:pPr>
   </w:style>
-  <w:style w:type="table" w:customStyle="1" w:styleId="Table">
+  <w:style w:default="1" w:styleId="DefaultParagraphFont" w:type="character">
+    <w:name w:val="Default Paragraph Font"/>
+    <w:semiHidden/>
+    <w:unhideWhenUsed/>
+  </w:style>
+  <w:style w:default="1" w:styleId="Table" w:type="table">
     <w:name w:val="Table"/>
+    <w:basedOn w:val="TableNormal"/>
     <w:semiHidden/>
     <w:unhideWhenUsed/>
     <w:qFormat/>
     <w:tblPr>
-      <w:tblInd w:w="0" w:type="dxa"/>
+      <w:tblInd w:type="dxa" w:w="0"/>
       <w:tblCellMar>
-        <w:top w:w="0" w:type="dxa"/>
-        <w:left w:w="108" w:type="dxa"/>
-        <w:bottom w:w="0" w:type="dxa"/>
-        <w:right w:w="108" w:type="dxa"/>
+        <w:top w:type="dxa" w:w="0"/>
+        <w:left w:type="dxa" w:w="108"/>
+        <w:bottom w:type="dxa" w:w="0"/>
+        <w:right w:type="dxa" w:w="108"/>
       </w:tblCellMar>
     </w:tblPr>
     <w:tblStylePr w:type="firstRow">
       <w:tblPr>
         <w:jc w:val="left"/>
+        <w:tblInd w:type="dxa" w:w="0"/>
       </w:tblPr>
       <w:trPr>
         <w:jc w:val="left"/>
       </w:trPr>
       <w:tcPr>
+        <w:vAlign w:val="bottom"/>
         <w:tcBorders>
-          <w:bottom w:val="single" w:sz="0" w:space="0" w:color="auto"/>
+          <w:bottom w:val="single"/>
         </w:tcBorders>
-        <w:vAlign w:val="bottom"/>
       </w:tcPr>
     </w:tblStylePr>
   </w:style>
-  <w:style w:type="paragraph" w:customStyle="1" w:styleId="DefinitionTerm">
+  <w:style w:customStyle="1" w:styleId="DefinitionTerm" w:type="paragraph">
     <w:name w:val="Definition Term"/>
     <w:basedOn w:val="Normal"/>
     <w:next w:val="Definition"/>
@@ -4925,77 +3852,75 @@
       <w:b/>
     </w:rPr>
   </w:style>
-  <w:style w:type="paragraph" w:customStyle="1" w:styleId="Definition">
+  <w:style w:customStyle="1" w:styleId="Definition" w:type="paragraph">
     <w:name w:val="Definition"/>
     <w:basedOn w:val="Normal"/>
   </w:style>
-  <w:style w:type="paragraph" w:styleId="Caption">
-    <w:name w:val="caption"/>
+  <w:style w:styleId="Caption" w:type="paragraph">
+    <w:name w:val="Caption"/>
     <w:basedOn w:val="Normal"/>
-    <w:link w:val="CaptionChar"/>
+    <w:link w:val="BodyTextChar"/>
     <w:pPr>
-      <w:spacing w:after="120"/>
+      <w:spacing w:after="120" w:before="0"/>
     </w:pPr>
     <w:rPr>
       <w:i/>
     </w:rPr>
   </w:style>
-  <w:style w:type="paragraph" w:customStyle="1" w:styleId="TableCaption">
+  <w:style w:customStyle="1" w:styleId="TableCaption" w:type="paragraph">
     <w:name w:val="Table Caption"/>
     <w:basedOn w:val="Caption"/>
     <w:pPr>
       <w:keepNext/>
     </w:pPr>
   </w:style>
-  <w:style w:type="paragraph" w:customStyle="1" w:styleId="ImageCaption">
+  <w:style w:customStyle="1" w:styleId="ImageCaption" w:type="paragraph">
     <w:name w:val="Image Caption"/>
     <w:basedOn w:val="Caption"/>
   </w:style>
-  <w:style w:type="paragraph" w:customStyle="1" w:styleId="Figure">
+  <w:style w:customStyle="1" w:styleId="Figure" w:type="paragraph">
     <w:name w:val="Figure"/>
     <w:basedOn w:val="Normal"/>
   </w:style>
-  <w:style w:type="paragraph" w:customStyle="1" w:styleId="CaptionedFigure">
+  <w:style w:customStyle="1" w:styleId="CaptionedFigure" w:type="paragraph">
     <w:name w:val="Captioned Figure"/>
     <w:basedOn w:val="Figure"/>
     <w:pPr>
       <w:keepNext/>
     </w:pPr>
   </w:style>
-  <w:style w:type="character" w:customStyle="1" w:styleId="CaptionChar">
-    <w:name w:val="Caption Char"/>
+  <w:style w:customStyle="1" w:styleId="BodyTextChar" w:type="character">
+    <w:name w:val="Body Text Char"/>
     <w:basedOn w:val="DefaultParagraphFont"/>
-    <w:link w:val="Caption"/>
-  </w:style>
-  <w:style w:type="character" w:customStyle="1" w:styleId="VerbatimChar">
+    <w:link w:val="BodyText"/>
+  </w:style>
+  <w:style w:customStyle="1" w:styleId="VerbatimChar" w:type="character">
     <w:name w:val="Verbatim Char"/>
-    <w:basedOn w:val="CaptionChar"/>
-    <w:link w:val="SourceCode"/>
+    <w:basedOn w:val="BodyTextChar"/>
     <w:rPr>
       <w:rFonts w:ascii="Consolas" w:hAnsi="Consolas"/>
       <w:sz w:val="22"/>
     </w:rPr>
   </w:style>
-  <w:style w:type="character" w:customStyle="1" w:styleId="SectionNumber">
+  <w:style w:customStyle="1" w:styleId="SectionNumber" w:type="character">
     <w:name w:val="Section Number"/>
-    <w:basedOn w:val="CaptionChar"/>
-  </w:style>
-  <w:style w:type="character" w:styleId="FootnoteReference">
-    <w:name w:val="footnote reference"/>
-    <w:basedOn w:val="CaptionChar"/>
+    <w:basedOn w:val="BodyTextChar"/>
+  </w:style>
+  <w:style w:styleId="FootnoteReference" w:type="character">
+    <w:name w:val="Footnote Reference"/>
+    <w:basedOn w:val="BodyTextChar"/>
     <w:rPr>
       <w:vertAlign w:val="superscript"/>
     </w:rPr>
   </w:style>
-  <w:style w:type="character" w:styleId="Hyperlink">
+  <w:style w:styleId="Hyperlink" w:type="character">
     <w:name w:val="Hyperlink"/>
-    <w:basedOn w:val="CaptionChar"/>
-    <w:uiPriority w:val="99"/>
-    <w:rPr>
-      <w:color w:val="4F81BD" w:themeColor="accent1"/>
-    </w:rPr>
-  </w:style>
-  <w:style w:type="paragraph" w:styleId="TOCHeading">
+    <w:basedOn w:val="BodyTextChar"/>
+    <w:rPr>
+      <w:color w:themeColor="accent1" w:val="4F81BD"/>
+    </w:rPr>
+  </w:style>
+  <w:style w:styleId="TOCHeading" w:type="paragraph">
     <w:name w:val="TOC Heading"/>
     <w:basedOn w:val="Heading1"/>
     <w:next w:val="BodyText"/>
@@ -5007,9 +3932,10 @@
       <w:outlineLvl w:val="9"/>
     </w:pPr>
     <w:rPr>
+      <w:rFonts w:asciiTheme="majorHAnsi" w:cstheme="majorBidi" w:eastAsiaTheme="majorEastAsia" w:hAnsiTheme="majorHAnsi"/>
       <w:b w:val="0"/>
       <w:bCs w:val="0"/>
-      <w:color w:val="365F91" w:themeColor="accent1" w:themeShade="BF"/>
+      <w:color w:themeColor="accent1" w:themeShade="BF" w:val="365F91"/>
     </w:rPr>
   </w:style>
   <w:style w:type="paragraph" w:customStyle="1" w:styleId="SourceCode">
@@ -5017,343 +3943,270 @@
     <w:basedOn w:val="Normal"/>
     <w:link w:val="VerbatimChar"/>
     <w:pPr>
-      <w:shd w:val="clear" w:color="auto" w:fill="F8F8F8"/>
-      <w:wordWrap w:val="0"/>
+      <w:wordWrap w:val="off"/>
+      <w:shd w:val="clear" w:fill="f8f8f8"/>
     </w:pPr>
   </w:style>
   <w:style w:type="character" w:customStyle="1" w:styleId="KeywordTok">
     <w:name w:val="KeywordTok"/>
     <w:basedOn w:val="VerbatimChar"/>
     <w:rPr>
-      <w:rFonts w:ascii="Consolas" w:hAnsi="Consolas"/>
+      <w:color w:val="204a87"/>
+      <w:shd w:val="clear" w:fill="f8f8f8"/>
       <w:b/>
-      <w:color w:val="204A87"/>
-      <w:sz w:val="22"/>
-      <w:shd w:val="clear" w:color="auto" w:fill="F8F8F8"/>
     </w:rPr>
   </w:style>
   <w:style w:type="character" w:customStyle="1" w:styleId="DataTypeTok">
     <w:name w:val="DataTypeTok"/>
     <w:basedOn w:val="VerbatimChar"/>
     <w:rPr>
-      <w:rFonts w:ascii="Consolas" w:hAnsi="Consolas"/>
-      <w:color w:val="204A87"/>
-      <w:sz w:val="22"/>
-      <w:shd w:val="clear" w:color="auto" w:fill="F8F8F8"/>
+      <w:color w:val="204a87"/>
+      <w:shd w:val="clear" w:fill="f8f8f8"/>
     </w:rPr>
   </w:style>
   <w:style w:type="character" w:customStyle="1" w:styleId="DecValTok">
     <w:name w:val="DecValTok"/>
     <w:basedOn w:val="VerbatimChar"/>
     <w:rPr>
-      <w:rFonts w:ascii="Consolas" w:hAnsi="Consolas"/>
-      <w:color w:val="0000CF"/>
-      <w:sz w:val="22"/>
-      <w:shd w:val="clear" w:color="auto" w:fill="F8F8F8"/>
+      <w:color w:val="0000cf"/>
+      <w:shd w:val="clear" w:fill="f8f8f8"/>
     </w:rPr>
   </w:style>
   <w:style w:type="character" w:customStyle="1" w:styleId="BaseNTok">
     <w:name w:val="BaseNTok"/>
     <w:basedOn w:val="VerbatimChar"/>
     <w:rPr>
-      <w:rFonts w:ascii="Consolas" w:hAnsi="Consolas"/>
-      <w:color w:val="0000CF"/>
-      <w:sz w:val="22"/>
-      <w:shd w:val="clear" w:color="auto" w:fill="F8F8F8"/>
+      <w:color w:val="0000cf"/>
+      <w:shd w:val="clear" w:fill="f8f8f8"/>
     </w:rPr>
   </w:style>
   <w:style w:type="character" w:customStyle="1" w:styleId="FloatTok">
     <w:name w:val="FloatTok"/>
     <w:basedOn w:val="VerbatimChar"/>
     <w:rPr>
-      <w:rFonts w:ascii="Consolas" w:hAnsi="Consolas"/>
-      <w:color w:val="0000CF"/>
-      <w:sz w:val="22"/>
-      <w:shd w:val="clear" w:color="auto" w:fill="F8F8F8"/>
+      <w:color w:val="0000cf"/>
+      <w:shd w:val="clear" w:fill="f8f8f8"/>
     </w:rPr>
   </w:style>
   <w:style w:type="character" w:customStyle="1" w:styleId="ConstantTok">
     <w:name w:val="ConstantTok"/>
     <w:basedOn w:val="VerbatimChar"/>
     <w:rPr>
-      <w:rFonts w:ascii="Consolas" w:hAnsi="Consolas"/>
-      <w:color w:val="8F5902"/>
-      <w:sz w:val="22"/>
-      <w:shd w:val="clear" w:color="auto" w:fill="F8F8F8"/>
+      <w:color w:val="8f5902"/>
+      <w:shd w:val="clear" w:fill="f8f8f8"/>
     </w:rPr>
   </w:style>
   <w:style w:type="character" w:customStyle="1" w:styleId="CharTok">
     <w:name w:val="CharTok"/>
     <w:basedOn w:val="VerbatimChar"/>
     <w:rPr>
-      <w:rFonts w:ascii="Consolas" w:hAnsi="Consolas"/>
-      <w:color w:val="4E9A06"/>
-      <w:sz w:val="22"/>
-      <w:shd w:val="clear" w:color="auto" w:fill="F8F8F8"/>
+      <w:color w:val="4e9a06"/>
+      <w:shd w:val="clear" w:fill="f8f8f8"/>
     </w:rPr>
   </w:style>
   <w:style w:type="character" w:customStyle="1" w:styleId="SpecialCharTok">
     <w:name w:val="SpecialCharTok"/>
     <w:basedOn w:val="VerbatimChar"/>
     <w:rPr>
-      <w:rFonts w:ascii="Consolas" w:hAnsi="Consolas"/>
+      <w:color w:val="ce5c00"/>
+      <w:shd w:val="clear" w:fill="f8f8f8"/>
       <w:b/>
-      <w:color w:val="CE5C00"/>
-      <w:sz w:val="22"/>
-      <w:shd w:val="clear" w:color="auto" w:fill="F8F8F8"/>
     </w:rPr>
   </w:style>
   <w:style w:type="character" w:customStyle="1" w:styleId="StringTok">
     <w:name w:val="StringTok"/>
     <w:basedOn w:val="VerbatimChar"/>
     <w:rPr>
-      <w:rFonts w:ascii="Consolas" w:hAnsi="Consolas"/>
-      <w:color w:val="4E9A06"/>
-      <w:sz w:val="22"/>
-      <w:shd w:val="clear" w:color="auto" w:fill="F8F8F8"/>
+      <w:color w:val="4e9a06"/>
+      <w:shd w:val="clear" w:fill="f8f8f8"/>
     </w:rPr>
   </w:style>
   <w:style w:type="character" w:customStyle="1" w:styleId="VerbatimStringTok">
     <w:name w:val="VerbatimStringTok"/>
     <w:basedOn w:val="VerbatimChar"/>
     <w:rPr>
-      <w:rFonts w:ascii="Consolas" w:hAnsi="Consolas"/>
-      <w:color w:val="4E9A06"/>
-      <w:sz w:val="22"/>
-      <w:shd w:val="clear" w:color="auto" w:fill="F8F8F8"/>
+      <w:color w:val="4e9a06"/>
+      <w:shd w:val="clear" w:fill="f8f8f8"/>
     </w:rPr>
   </w:style>
   <w:style w:type="character" w:customStyle="1" w:styleId="SpecialStringTok">
     <w:name w:val="SpecialStringTok"/>
     <w:basedOn w:val="VerbatimChar"/>
     <w:rPr>
-      <w:rFonts w:ascii="Consolas" w:hAnsi="Consolas"/>
-      <w:color w:val="4E9A06"/>
-      <w:sz w:val="22"/>
-      <w:shd w:val="clear" w:color="auto" w:fill="F8F8F8"/>
+      <w:color w:val="4e9a06"/>
+      <w:shd w:val="clear" w:fill="f8f8f8"/>
     </w:rPr>
   </w:style>
   <w:style w:type="character" w:customStyle="1" w:styleId="ImportTok">
     <w:name w:val="ImportTok"/>
     <w:basedOn w:val="VerbatimChar"/>
     <w:rPr>
-      <w:rFonts w:ascii="Consolas" w:hAnsi="Consolas"/>
-      <w:sz w:val="22"/>
-      <w:shd w:val="clear" w:color="auto" w:fill="F8F8F8"/>
+      <w:shd w:val="clear" w:fill="f8f8f8"/>
     </w:rPr>
   </w:style>
   <w:style w:type="character" w:customStyle="1" w:styleId="CommentTok">
     <w:name w:val="CommentTok"/>
     <w:basedOn w:val="VerbatimChar"/>
     <w:rPr>
-      <w:rFonts w:ascii="Consolas" w:hAnsi="Consolas"/>
+      <w:color w:val="8f5902"/>
+      <w:shd w:val="clear" w:fill="f8f8f8"/>
       <w:i/>
-      <w:color w:val="8F5902"/>
-      <w:sz w:val="22"/>
-      <w:shd w:val="clear" w:color="auto" w:fill="F8F8F8"/>
     </w:rPr>
   </w:style>
   <w:style w:type="character" w:customStyle="1" w:styleId="DocumentationTok">
     <w:name w:val="DocumentationTok"/>
     <w:basedOn w:val="VerbatimChar"/>
     <w:rPr>
-      <w:rFonts w:ascii="Consolas" w:hAnsi="Consolas"/>
+      <w:color w:val="8f5902"/>
+      <w:shd w:val="clear" w:fill="f8f8f8"/>
       <w:b/>
       <w:i/>
-      <w:color w:val="8F5902"/>
-      <w:sz w:val="22"/>
-      <w:shd w:val="clear" w:color="auto" w:fill="F8F8F8"/>
     </w:rPr>
   </w:style>
   <w:style w:type="character" w:customStyle="1" w:styleId="AnnotationTok">
     <w:name w:val="AnnotationTok"/>
     <w:basedOn w:val="VerbatimChar"/>
     <w:rPr>
-      <w:rFonts w:ascii="Consolas" w:hAnsi="Consolas"/>
+      <w:color w:val="8f5902"/>
+      <w:shd w:val="clear" w:fill="f8f8f8"/>
       <w:b/>
       <w:i/>
-      <w:color w:val="8F5902"/>
-      <w:sz w:val="22"/>
-      <w:shd w:val="clear" w:color="auto" w:fill="F8F8F8"/>
     </w:rPr>
   </w:style>
   <w:style w:type="character" w:customStyle="1" w:styleId="CommentVarTok">
     <w:name w:val="CommentVarTok"/>
     <w:basedOn w:val="VerbatimChar"/>
     <w:rPr>
-      <w:rFonts w:ascii="Consolas" w:hAnsi="Consolas"/>
+      <w:color w:val="8f5902"/>
+      <w:shd w:val="clear" w:fill="f8f8f8"/>
       <w:b/>
       <w:i/>
-      <w:color w:val="8F5902"/>
-      <w:sz w:val="22"/>
-      <w:shd w:val="clear" w:color="auto" w:fill="F8F8F8"/>
     </w:rPr>
   </w:style>
   <w:style w:type="character" w:customStyle="1" w:styleId="OtherTok">
     <w:name w:val="OtherTok"/>
     <w:basedOn w:val="VerbatimChar"/>
     <w:rPr>
-      <w:rFonts w:ascii="Consolas" w:hAnsi="Consolas"/>
-      <w:color w:val="8F5902"/>
-      <w:sz w:val="22"/>
-      <w:shd w:val="clear" w:color="auto" w:fill="F8F8F8"/>
+      <w:color w:val="8f5902"/>
+      <w:shd w:val="clear" w:fill="f8f8f8"/>
     </w:rPr>
   </w:style>
   <w:style w:type="character" w:customStyle="1" w:styleId="FunctionTok">
     <w:name w:val="FunctionTok"/>
     <w:basedOn w:val="VerbatimChar"/>
     <w:rPr>
-      <w:rFonts w:ascii="Consolas" w:hAnsi="Consolas"/>
+      <w:color w:val="204a87"/>
+      <w:shd w:val="clear" w:fill="f8f8f8"/>
       <w:b/>
-      <w:color w:val="204A87"/>
-      <w:sz w:val="22"/>
-      <w:shd w:val="clear" w:color="auto" w:fill="F8F8F8"/>
     </w:rPr>
   </w:style>
   <w:style w:type="character" w:customStyle="1" w:styleId="VariableTok">
     <w:name w:val="VariableTok"/>
     <w:basedOn w:val="VerbatimChar"/>
     <w:rPr>
-      <w:rFonts w:ascii="Consolas" w:hAnsi="Consolas"/>
       <w:color w:val="000000"/>
-      <w:sz w:val="22"/>
-      <w:shd w:val="clear" w:color="auto" w:fill="F8F8F8"/>
+      <w:shd w:val="clear" w:fill="f8f8f8"/>
     </w:rPr>
   </w:style>
   <w:style w:type="character" w:customStyle="1" w:styleId="ControlFlowTok">
     <w:name w:val="ControlFlowTok"/>
     <w:basedOn w:val="VerbatimChar"/>
     <w:rPr>
-      <w:rFonts w:ascii="Consolas" w:hAnsi="Consolas"/>
+      <w:color w:val="204a87"/>
+      <w:shd w:val="clear" w:fill="f8f8f8"/>
       <w:b/>
-      <w:color w:val="204A87"/>
-      <w:sz w:val="22"/>
-      <w:shd w:val="clear" w:color="auto" w:fill="F8F8F8"/>
     </w:rPr>
   </w:style>
   <w:style w:type="character" w:customStyle="1" w:styleId="OperatorTok">
     <w:name w:val="OperatorTok"/>
     <w:basedOn w:val="VerbatimChar"/>
     <w:rPr>
-      <w:rFonts w:ascii="Consolas" w:hAnsi="Consolas"/>
+      <w:color w:val="ce5c00"/>
+      <w:shd w:val="clear" w:fill="f8f8f8"/>
       <w:b/>
-      <w:color w:val="CE5C00"/>
-      <w:sz w:val="22"/>
-      <w:shd w:val="clear" w:color="auto" w:fill="F8F8F8"/>
     </w:rPr>
   </w:style>
   <w:style w:type="character" w:customStyle="1" w:styleId="BuiltInTok">
     <w:name w:val="BuiltInTok"/>
     <w:basedOn w:val="VerbatimChar"/>
     <w:rPr>
-      <w:rFonts w:ascii="Consolas" w:hAnsi="Consolas"/>
-      <w:sz w:val="22"/>
-      <w:shd w:val="clear" w:color="auto" w:fill="F8F8F8"/>
+      <w:shd w:val="clear" w:fill="f8f8f8"/>
     </w:rPr>
   </w:style>
   <w:style w:type="character" w:customStyle="1" w:styleId="ExtensionTok">
     <w:name w:val="ExtensionTok"/>
     <w:basedOn w:val="VerbatimChar"/>
     <w:rPr>
-      <w:rFonts w:ascii="Consolas" w:hAnsi="Consolas"/>
-      <w:sz w:val="22"/>
-      <w:shd w:val="clear" w:color="auto" w:fill="F8F8F8"/>
+      <w:shd w:val="clear" w:fill="f8f8f8"/>
     </w:rPr>
   </w:style>
   <w:style w:type="character" w:customStyle="1" w:styleId="PreprocessorTok">
     <w:name w:val="PreprocessorTok"/>
     <w:basedOn w:val="VerbatimChar"/>
     <w:rPr>
-      <w:rFonts w:ascii="Consolas" w:hAnsi="Consolas"/>
+      <w:color w:val="8f5902"/>
+      <w:shd w:val="clear" w:fill="f8f8f8"/>
       <w:i/>
-      <w:color w:val="8F5902"/>
-      <w:sz w:val="22"/>
-      <w:shd w:val="clear" w:color="auto" w:fill="F8F8F8"/>
     </w:rPr>
   </w:style>
   <w:style w:type="character" w:customStyle="1" w:styleId="AttributeTok">
     <w:name w:val="AttributeTok"/>
     <w:basedOn w:val="VerbatimChar"/>
     <w:rPr>
-      <w:rFonts w:ascii="Consolas" w:hAnsi="Consolas"/>
-      <w:color w:val="204A87"/>
-      <w:sz w:val="22"/>
-      <w:shd w:val="clear" w:color="auto" w:fill="F8F8F8"/>
+      <w:color w:val="204a87"/>
+      <w:shd w:val="clear" w:fill="f8f8f8"/>
     </w:rPr>
   </w:style>
   <w:style w:type="character" w:customStyle="1" w:styleId="RegionMarkerTok">
     <w:name w:val="RegionMarkerTok"/>
     <w:basedOn w:val="VerbatimChar"/>
     <w:rPr>
-      <w:rFonts w:ascii="Consolas" w:hAnsi="Consolas"/>
-      <w:sz w:val="22"/>
-      <w:shd w:val="clear" w:color="auto" w:fill="F8F8F8"/>
+      <w:shd w:val="clear" w:fill="f8f8f8"/>
     </w:rPr>
   </w:style>
   <w:style w:type="character" w:customStyle="1" w:styleId="InformationTok">
     <w:name w:val="InformationTok"/>
     <w:basedOn w:val="VerbatimChar"/>
     <w:rPr>
-      <w:rFonts w:ascii="Consolas" w:hAnsi="Consolas"/>
+      <w:color w:val="8f5902"/>
+      <w:shd w:val="clear" w:fill="f8f8f8"/>
       <w:b/>
       <w:i/>
-      <w:color w:val="8F5902"/>
-      <w:sz w:val="22"/>
-      <w:shd w:val="clear" w:color="auto" w:fill="F8F8F8"/>
     </w:rPr>
   </w:style>
   <w:style w:type="character" w:customStyle="1" w:styleId="WarningTok">
     <w:name w:val="WarningTok"/>
     <w:basedOn w:val="VerbatimChar"/>
     <w:rPr>
-      <w:rFonts w:ascii="Consolas" w:hAnsi="Consolas"/>
+      <w:color w:val="8f5902"/>
+      <w:shd w:val="clear" w:fill="f8f8f8"/>
       <w:b/>
       <w:i/>
-      <w:color w:val="8F5902"/>
-      <w:sz w:val="22"/>
-      <w:shd w:val="clear" w:color="auto" w:fill="F8F8F8"/>
     </w:rPr>
   </w:style>
   <w:style w:type="character" w:customStyle="1" w:styleId="AlertTok">
     <w:name w:val="AlertTok"/>
     <w:basedOn w:val="VerbatimChar"/>
     <w:rPr>
-      <w:rFonts w:ascii="Consolas" w:hAnsi="Consolas"/>
-      <w:color w:val="EF2929"/>
-      <w:sz w:val="22"/>
-      <w:shd w:val="clear" w:color="auto" w:fill="F8F8F8"/>
+      <w:color w:val="ef2929"/>
+      <w:shd w:val="clear" w:fill="f8f8f8"/>
     </w:rPr>
   </w:style>
   <w:style w:type="character" w:customStyle="1" w:styleId="ErrorTok">
     <w:name w:val="ErrorTok"/>
     <w:basedOn w:val="VerbatimChar"/>
     <w:rPr>
-      <w:rFonts w:ascii="Consolas" w:hAnsi="Consolas"/>
+      <w:color w:val="a40000"/>
+      <w:shd w:val="clear" w:fill="f8f8f8"/>
       <w:b/>
-      <w:color w:val="A40000"/>
-      <w:sz w:val="22"/>
-      <w:shd w:val="clear" w:color="auto" w:fill="F8F8F8"/>
     </w:rPr>
   </w:style>
   <w:style w:type="character" w:customStyle="1" w:styleId="NormalTok">
     <w:name w:val="NormalTok"/>
     <w:basedOn w:val="VerbatimChar"/>
     <w:rPr>
-      <w:rFonts w:ascii="Consolas" w:hAnsi="Consolas"/>
-      <w:sz w:val="22"/>
-      <w:shd w:val="clear" w:color="auto" w:fill="F8F8F8"/>
-    </w:rPr>
-  </w:style>
-  <w:style w:type="paragraph" w:styleId="TOC1">
-    <w:name w:val="toc 1"/>
-    <w:basedOn w:val="Normal"/>
-    <w:next w:val="Normal"/>
-    <w:autoRedefine/>
-    <w:uiPriority w:val="39"/>
-    <w:rsid w:val="006E2A94"/>
-    <w:pPr>
-      <w:spacing w:after="100"/>
-    </w:pPr>
+      <w:shd w:val="clear" w:fill="f8f8f8"/>
+    </w:rPr>
   </w:style>
 </w:styles>
 </file>

</xml_diff>